<commit_message>
specification and invoice into orded
</commit_message>
<xml_diff>
--- a/firmmanager/static/app_documents/layouts/invoice.docx
+++ b/firmmanager/static/app_documents/layouts/invoice.docx
@@ -26,7 +26,7 @@
           <w:szCs w:val="28"/>
           <w:lang w:val="en-US"/>
         </w:rPr>
-        <w:t xml:space="preserve">032043/INVOICE</w:t>
+        <w:t xml:space="preserve">1/INVOICE</w:t>
       </w:r>
       <w:r>
         <w:rPr>
@@ -41,7 +41,7 @@
           <w:szCs w:val="28"/>
           <w:lang w:val="en-US"/>
         </w:rPr>
-        <w:t xml:space="preserve">NO. 032043                           </w:t>
+        <w:t xml:space="preserve">NO. 1                           </w:t>
       </w:r>
     </w:p>
     <w:tbl>
@@ -50,28 +50,29 @@
         <w:tblW w:w="10916" w:type="dxa"/>
         <w:jc w:val="left"/>
         <w:tblInd w:w="-176" w:type="dxa"/>
+        <w:tblLayout w:type="fixed"/>
         <w:tblCellMar>
           <w:top w:w="0" w:type="dxa"/>
           <w:left w:w="108" w:type="dxa"/>
           <w:bottom w:w="0" w:type="dxa"/>
           <w:right w:w="108" w:type="dxa"/>
         </w:tblCellMar>
-        <w:tblLook w:val="04a0" w:noHBand="0" w:noVBand="1" w:firstColumn="1" w:lastRow="0" w:lastColumn="0" w:firstRow="1"/>
+        <w:tblLook w:firstRow="1" w:noVBand="1" w:lastRow="0" w:firstColumn="1" w:lastColumn="0" w:noHBand="0" w:val="04a0"/>
       </w:tblPr>
       <w:tblGrid>
         <w:gridCol w:w="672"/>
-        <w:gridCol w:w="3"/>
-        <w:gridCol w:w="8"/>
+        <w:gridCol w:w="2"/>
+        <w:gridCol w:w="9"/>
         <w:gridCol w:w="5099"/>
         <w:gridCol w:w="24"/>
         <w:gridCol w:w="2"/>
         <w:gridCol w:w="1262"/>
         <w:gridCol w:w="14"/>
-        <w:gridCol w:w="2"/>
-        <w:gridCol w:w="1953"/>
+        <w:gridCol w:w="1"/>
+        <w:gridCol w:w="1954"/>
         <w:gridCol w:w="34"/>
-        <w:gridCol w:w="2"/>
-        <w:gridCol w:w="1841"/>
+        <w:gridCol w:w="1"/>
+        <w:gridCol w:w="1842"/>
       </w:tblGrid>
       <w:tr>
         <w:trPr/>
@@ -132,7 +133,7 @@
             <w:r>
               <w:rPr>
                 <w:rFonts w:cs="Times New Roman" w:ascii="Times New Roman" w:hAnsi="Times New Roman"/>
-                <w:sz w:val="24"/>
+                <w:sz w:val="20"/>
                 <w:szCs w:val="24"/>
                 <w:lang w:val="en-US"/>
               </w:rPr>
@@ -160,7 +161,7 @@
                 <w:szCs w:val="24"/>
                 <w:lang w:val="en-US" w:eastAsia="en-US" w:bidi="ar-SA"/>
               </w:rPr>
-              <w:t xml:space="preserve">ИП Геркен П.В.</w:t>
+              <w:t xml:space="preserve">ООО "Hookah Retrofit"</w:t>
             </w:r>
           </w:p>
           <w:p>
@@ -209,7 +210,7 @@
               <w:rPr>
                 <w:rFonts w:eastAsia="Calibri" w:cs="Times New Roman" w:ascii="Times New Roman" w:hAnsi="Times New Roman"/>
                 <w:kern w:val="0"/>
-                <w:sz w:val="24"/>
+                <w:sz w:val="20"/>
                 <w:szCs w:val="24"/>
                 <w:highlight w:val="yellow"/>
                 <w:lang w:val="en-US" w:eastAsia="en-US" w:bidi="ar-SA"/>
@@ -262,7 +263,7 @@
               <w:rPr>
                 <w:rFonts w:eastAsia="Calibri" w:cs="Times New Roman" w:ascii="Times New Roman" w:hAnsi="Times New Roman"/>
                 <w:kern w:val="0"/>
-                <w:sz w:val="24"/>
+                <w:sz w:val="20"/>
                 <w:szCs w:val="24"/>
                 <w:highlight w:val="yellow"/>
                 <w:lang w:val="en-US" w:eastAsia="en-US" w:bidi="ar-SA"/>
@@ -358,7 +359,7 @@
             <w:r>
               <w:rPr>
                 <w:rFonts w:cs="Times New Roman" w:ascii="Times New Roman" w:hAnsi="Times New Roman"/>
-                <w:sz w:val="24"/>
+                <w:sz w:val="20"/>
                 <w:szCs w:val="24"/>
                 <w:lang w:val="en-US"/>
               </w:rPr>
@@ -386,7 +387,7 @@
                 <w:szCs w:val="24"/>
                 <w:lang w:val="en-US" w:eastAsia="en-US" w:bidi="ar-SA"/>
               </w:rPr>
-              <w:t xml:space="preserve">Company name: Novochikago Mega Shisha</w:t>
+              <w:t xml:space="preserve">Company name: Новочеркасск Mega Shisha</w:t>
             </w:r>
           </w:p>
           <w:p>
@@ -409,7 +410,7 @@
               <w:rPr>
                 <w:rFonts w:eastAsia="Calibri" w:cs="Times New Roman" w:ascii="Times New Roman" w:hAnsi="Times New Roman"/>
                 <w:kern w:val="0"/>
-                <w:sz w:val="24"/>
+                <w:sz w:val="20"/>
                 <w:szCs w:val="24"/>
                 <w:highlight w:val="yellow"/>
                 <w:lang w:val="en-US" w:eastAsia="en-US" w:bidi="ar-SA"/>
@@ -461,7 +462,7 @@
               <w:rPr>
                 <w:rFonts w:eastAsia="Calibri" w:cs="Times New Roman" w:ascii="Times New Roman" w:hAnsi="Times New Roman"/>
                 <w:kern w:val="0"/>
-                <w:sz w:val="24"/>
+                <w:sz w:val="20"/>
                 <w:szCs w:val="24"/>
                 <w:highlight w:val="yellow"/>
                 <w:lang w:val="en-US" w:eastAsia="en-US" w:bidi="ar-SA"/>
@@ -491,7 +492,7 @@
                 <w:szCs w:val="24"/>
                 <w:lang w:val="en-US" w:eastAsia="en-US" w:bidi="ar-SA"/>
               </w:rPr>
-              <w:t xml:space="preserve">Tel: 89888980008</w:t>
+              <w:t xml:space="preserve">Tel: </w:t>
             </w:r>
           </w:p>
           <w:p>
@@ -511,7 +512,7 @@
             <w:r>
               <w:rPr>
                 <w:rFonts w:cs="Times New Roman" w:ascii="Times New Roman" w:hAnsi="Times New Roman"/>
-                <w:sz w:val="24"/>
+                <w:sz w:val="20"/>
                 <w:szCs w:val="24"/>
                 <w:lang w:val="en-US"/>
               </w:rPr>
@@ -534,7 +535,7 @@
             <w:r>
               <w:rPr>
                 <w:rFonts w:cs="Times New Roman" w:ascii="Times New Roman" w:hAnsi="Times New Roman"/>
-                <w:sz w:val="24"/>
+                <w:sz w:val="20"/>
                 <w:szCs w:val="24"/>
                 <w:lang w:val="en-US"/>
               </w:rPr>
@@ -575,7 +576,7 @@
                 <w:szCs w:val="24"/>
                 <w:lang w:val="en-US" w:eastAsia="en-US" w:bidi="ar-SA"/>
               </w:rPr>
-              <w:t xml:space="preserve">УСЛОВИЯ ПОСТАВКИ/DELIVERY TERMS: PPA Что-то еще такое + описание</w:t>
+              <w:t xml:space="preserve">УСЛОВИЯ ПОСТАВКИ/DELIVERY TERMS: Поставка продукции производится со склада продукции в г. Санкт-Петербург</w:t>
             </w:r>
           </w:p>
         </w:tc>
@@ -624,7 +625,7 @@
                 <w:szCs w:val="24"/>
                 <w:lang w:val="en-US" w:eastAsia="en-US" w:bidi="ar-SA"/>
               </w:rPr>
-              <w:t xml:space="preserve">№/No. 2021-001  от/from 2021-02-16</w:t>
+              <w:t xml:space="preserve">№/No. 2021-001  от/from 2021-03-16</w:t>
             </w:r>
           </w:p>
         </w:tc>
@@ -711,7 +712,7 @@
         <w:trPr/>
         <w:tc>
           <w:tcPr>
-            <w:tcW w:w="675" w:type="dxa"/>
+            <w:tcW w:w="674" w:type="dxa"/>
             <w:gridSpan w:val="2"/>
             <w:tcBorders/>
           </w:tcPr>
@@ -742,7 +743,7 @@
         </w:tc>
         <w:tc>
           <w:tcPr>
-            <w:tcW w:w="5131" w:type="dxa"/>
+            <w:tcW w:w="5132" w:type="dxa"/>
             <w:gridSpan w:val="3"/>
             <w:tcBorders/>
           </w:tcPr>
@@ -803,7 +804,7 @@
         </w:tc>
         <w:tc>
           <w:tcPr>
-            <w:tcW w:w="1280" w:type="dxa"/>
+            <w:tcW w:w="1279" w:type="dxa"/>
             <w:gridSpan w:val="4"/>
             <w:tcBorders/>
           </w:tcPr>
@@ -838,7 +839,7 @@
                 <w:szCs w:val="24"/>
                 <w:lang w:val="en-US" w:eastAsia="en-US" w:bidi="ar-SA"/>
               </w:rPr>
-              <w:t xml:space="preserve">/ Quan-ty</w:t>
+              <w:t>/ Quan-ty</w:t>
             </w:r>
           </w:p>
         </w:tc>
@@ -947,7 +948,7 @@
         </w:tc>
         <w:tc>
           <w:tcPr>
-            <w:tcW w:w="1841" w:type="dxa"/>
+            <w:tcW w:w="1842" w:type="dxa"/>
             <w:tcBorders/>
           </w:tcPr>
           <w:p>
@@ -1012,7 +1013,7 @@
                 <w:szCs w:val="24"/>
                 <w:lang w:val="ru-RU" w:eastAsia="en-US" w:bidi="ar-SA"/>
               </w:rPr>
-              <w:t xml:space="preserve">,</w:t>
+              <w:t>,</w:t>
             </w:r>
             <w:r>
               <w:rPr>
@@ -1024,410 +1025,6 @@
                 <w:lang w:val="en-US" w:eastAsia="en-US" w:bidi="ar-SA"/>
               </w:rPr>
               <w:t xml:space="preserve">Рубль</w:t>
-            </w:r>
-          </w:p>
-        </w:tc>
-      </w:tr>
-      <w:tr>
-        <w:trPr/>
-        <w:tc>
-          <w:tcPr>
-            <w:tcW w:w="672" w:type="dxa"/>
-            <w:tcBorders>
-              <w:top w:val="single" w:sz="2" w:space="0" w:color="000001"/>
-              <w:left w:val="single" w:sz="2" w:space="0" w:color="000001"/>
-              <w:bottom w:val="single" w:sz="2" w:space="0" w:color="000001"/>
-            </w:tcBorders>
-          </w:tcPr>
-          <w:p>
-            <w:pPr>
-              <w:pStyle w:val="Obsahtabulky"/>
-              <w:widowControl w:val="false"/>
-              <w:spacing w:before="0" w:after="160"/>
-              <w:rPr>
-                <w:rFonts w:ascii="Times New Roman" w:hAnsi="Times New Roman" w:eastAsia="Calibri" w:cs="Times New Roman" w:eastAsiaTheme="minorHAnsi"/>
-                <w:color w:val="auto"/>
-                <w:kern w:val="0"/>
-                <w:sz w:val="24"/>
-                <w:szCs w:val="24"/>
-                <w:lang w:val="en-US" w:eastAsia="en-US" w:bidi="ar-SA"/>
-              </w:rPr>
-            </w:pPr>
-            <w:r>
-              <w:rPr>
-                <w:rFonts w:eastAsia="Calibri" w:cs="Times New Roman" w:ascii="Times New Roman" w:hAnsi="Times New Roman" w:eastAsiaTheme="minorHAnsi"/>
-                <w:color w:val="auto"/>
-                <w:kern w:val="0"/>
-                <w:sz w:val="24"/>
-                <w:szCs w:val="24"/>
-                <w:lang w:val="en-US" w:eastAsia="en-US" w:bidi="ar-SA"/>
-              </w:rPr>
-              <w:t xml:space="preserve">1</w:t>
-            </w:r>
-          </w:p>
-        </w:tc>
-        <w:tc>
-          <w:tcPr>
-            <w:tcW w:w="5110" w:type="dxa"/>
-            <w:gridSpan w:val="3"/>
-            <w:tcBorders>
-              <w:top w:val="single" w:sz="2" w:space="0" w:color="000001"/>
-              <w:left w:val="single" w:sz="2" w:space="0" w:color="000001"/>
-              <w:bottom w:val="single" w:sz="2" w:space="0" w:color="000001"/>
-            </w:tcBorders>
-          </w:tcPr>
-          <w:p>
-            <w:pPr>
-              <w:pStyle w:val="Obsahtabulky"/>
-              <w:widowControl w:val="false"/>
-              <w:spacing w:before="0" w:after="103"/>
-              <w:rPr/>
-            </w:pPr>
-            <w:r>
-              <w:rPr>
-                <w:rFonts w:eastAsia="Calibri" w:cs="Times New Roman" w:ascii="Times New Roman" w:hAnsi="Times New Roman" w:eastAsiaTheme="minorHAnsi"/>
-                <w:color w:val="auto"/>
-                <w:kern w:val="0"/>
-                <w:sz w:val="24"/>
-                <w:szCs w:val="24"/>
-                <w:lang w:val="en-US" w:eastAsia="en-US" w:bidi="ar-SA"/>
-              </w:rPr>
-              <w:t xml:space="preserve">Тип продукции: Чаша</w:t>
-            </w:r>
-          </w:p>
-          <w:p>
-            <w:pPr>
-              <w:pStyle w:val="Obsahtabulky"/>
-              <w:widowControl w:val="false"/>
-              <w:spacing w:before="0" w:after="103"/>
-              <w:rPr/>
-            </w:pPr>
-            <w:r>
-              <w:rPr>
-                <w:rFonts w:eastAsia="Calibri" w:cs="Times New Roman" w:ascii="Times New Roman" w:hAnsi="Times New Roman" w:eastAsiaTheme="minorHAnsi"/>
-                <w:color w:val="auto"/>
-                <w:kern w:val="0"/>
-                <w:sz w:val="24"/>
-                <w:szCs w:val="24"/>
-                <w:lang w:val="en-US" w:eastAsia="en-US" w:bidi="ar-SA"/>
-              </w:rPr>
-              <w:t xml:space="preserve">Модель: Forcers</w:t>
-            </w:r>
-          </w:p>
-          <w:p>
-            <w:pPr>
-              <w:pStyle w:val="Obsahtabulky"/>
-              <w:widowControl w:val="false"/>
-              <w:spacing w:before="0" w:after="103"/>
-              <w:rPr/>
-            </w:pPr>
-            <w:r>
-              <w:rPr>
-                <w:rFonts w:eastAsia="Calibri" w:cs="Times New Roman" w:ascii="Times New Roman" w:hAnsi="Times New Roman" w:eastAsiaTheme="minorHAnsi"/>
-                <w:color w:val="auto"/>
-                <w:kern w:val="0"/>
-                <w:sz w:val="24"/>
-                <w:szCs w:val="24"/>
-                <w:lang w:val="en-US" w:eastAsia="en-US" w:bidi="ar-SA"/>
-              </w:rPr>
-              <w:t xml:space="preserve">Цвет: Черный</w:t>
-            </w:r>
-          </w:p>
-        </w:tc>
-        <w:tc>
-          <w:tcPr>
-            <w:tcW w:w="1288" w:type="dxa"/>
-            <w:gridSpan w:val="3"/>
-            <w:tcBorders>
-              <w:top w:val="single" w:sz="2" w:space="0" w:color="000001"/>
-              <w:left w:val="single" w:sz="2" w:space="0" w:color="000001"/>
-              <w:bottom w:val="single" w:sz="2" w:space="0" w:color="000001"/>
-            </w:tcBorders>
-          </w:tcPr>
-          <w:p>
-            <w:pPr>
-              <w:pStyle w:val="Obsahtabulky"/>
-              <w:widowControl w:val="false"/>
-              <w:spacing w:before="0" w:after="160"/>
-              <w:jc w:val="center"/>
-              <w:rPr/>
-            </w:pPr>
-            <w:r>
-              <w:rPr>
-                <w:rFonts w:eastAsia="Calibri" w:cs="Times New Roman" w:ascii="Times New Roman" w:hAnsi="Times New Roman" w:eastAsiaTheme="minorHAnsi"/>
-                <w:color w:val="auto"/>
-                <w:kern w:val="0"/>
-                <w:sz w:val="24"/>
-                <w:szCs w:val="24"/>
-                <w:lang w:val="en-US" w:eastAsia="en-US" w:bidi="ar-SA"/>
-              </w:rPr>
-              <w:t xml:space="preserve">10</w:t>
-            </w:r>
-          </w:p>
-        </w:tc>
-        <w:tc>
-          <w:tcPr>
-            <w:tcW w:w="1969" w:type="dxa"/>
-            <w:gridSpan w:val="3"/>
-            <w:tcBorders>
-              <w:top w:val="single" w:sz="2" w:space="0" w:color="000001"/>
-              <w:left w:val="single" w:sz="2" w:space="0" w:color="000001"/>
-              <w:bottom w:val="single" w:sz="2" w:space="0" w:color="000001"/>
-              <w:right w:val="single" w:sz="2" w:space="0" w:color="000001"/>
-            </w:tcBorders>
-          </w:tcPr>
-          <w:p>
-            <w:pPr>
-              <w:pStyle w:val="Obsahtabulky"/>
-              <w:widowControl w:val="false"/>
-              <w:spacing w:before="0" w:after="160"/>
-              <w:jc w:val="center"/>
-              <w:rPr/>
-            </w:pPr>
-            <w:r>
-              <w:rPr>
-                <w:rFonts w:eastAsia="Calibri" w:cs="Times New Roman" w:ascii="Times New Roman" w:hAnsi="Times New Roman" w:eastAsiaTheme="minorHAnsi"/>
-                <w:color w:val="auto"/>
-                <w:kern w:val="0"/>
-                <w:sz w:val="24"/>
-                <w:szCs w:val="24"/>
-                <w:lang w:val="en-US" w:eastAsia="en-US" w:bidi="ar-SA"/>
-              </w:rPr>
-              <w:t xml:space="preserve">500.00</w:t>
-            </w:r>
-          </w:p>
-        </w:tc>
-        <w:tc>
-          <w:tcPr>
-            <w:tcW w:w="1877" w:type="dxa"/>
-            <w:gridSpan w:val="3"/>
-            <w:tcBorders>
-              <w:top w:val="single" w:sz="2" w:space="0" w:color="000001"/>
-              <w:left w:val="single" w:sz="2" w:space="0" w:color="000001"/>
-              <w:bottom w:val="single" w:sz="2" w:space="0" w:color="000001"/>
-              <w:right w:val="single" w:sz="2" w:space="0" w:color="000001"/>
-            </w:tcBorders>
-          </w:tcPr>
-          <w:p>
-            <w:pPr>
-              <w:pStyle w:val="Obsahtabulky"/>
-              <w:widowControl w:val="false"/>
-              <w:spacing w:before="0" w:after="160"/>
-              <w:jc w:val="center"/>
-              <w:rPr/>
-            </w:pPr>
-            <w:r>
-              <w:rPr>
-                <w:rFonts w:eastAsia="Calibri" w:cs="Times New Roman" w:ascii="Times New Roman" w:hAnsi="Times New Roman" w:eastAsiaTheme="minorHAnsi"/>
-                <w:color w:val="auto"/>
-                <w:kern w:val="0"/>
-                <w:sz w:val="24"/>
-                <w:szCs w:val="24"/>
-                <w:lang w:val="en-US" w:eastAsia="en-US" w:bidi="ar-SA"/>
-              </w:rPr>
-              <w:t xml:space="preserve">5000.00</w:t>
-            </w:r>
-          </w:p>
-        </w:tc>
-      </w:tr>
-      <w:tr>
-        <w:trPr/>
-        <w:tc>
-          <w:tcPr>
-            <w:tcW w:w="672" w:type="dxa"/>
-            <w:tcBorders>
-              <w:top w:val="single" w:sz="2" w:space="0" w:color="000001"/>
-              <w:left w:val="single" w:sz="2" w:space="0" w:color="000001"/>
-              <w:bottom w:val="single" w:sz="2" w:space="0" w:color="000001"/>
-            </w:tcBorders>
-          </w:tcPr>
-          <w:p>
-            <w:pPr>
-              <w:pStyle w:val="Obsahtabulky"/>
-              <w:widowControl w:val="false"/>
-              <w:spacing w:before="0" w:after="160"/>
-              <w:rPr>
-                <w:rFonts w:ascii="Times New Roman" w:hAnsi="Times New Roman" w:eastAsia="Calibri" w:cs="Times New Roman" w:eastAsiaTheme="minorHAnsi"/>
-                <w:color w:val="auto"/>
-                <w:kern w:val="0"/>
-                <w:sz w:val="24"/>
-                <w:szCs w:val="24"/>
-                <w:lang w:val="en-US" w:eastAsia="en-US" w:bidi="ar-SA"/>
-              </w:rPr>
-            </w:pPr>
-            <w:r>
-              <w:rPr>
-                <w:rFonts w:eastAsia="Calibri" w:cs="Times New Roman" w:ascii="Times New Roman" w:hAnsi="Times New Roman" w:eastAsiaTheme="minorHAnsi"/>
-                <w:color w:val="auto"/>
-                <w:kern w:val="0"/>
-                <w:sz w:val="24"/>
-                <w:szCs w:val="24"/>
-                <w:lang w:val="en-US" w:eastAsia="en-US" w:bidi="ar-SA"/>
-              </w:rPr>
-              <w:t xml:space="preserve">2</w:t>
-            </w:r>
-          </w:p>
-        </w:tc>
-        <w:tc>
-          <w:tcPr>
-            <w:tcW w:w="5110" w:type="dxa"/>
-            <w:gridSpan w:val="3"/>
-            <w:tcBorders>
-              <w:top w:val="single" w:sz="2" w:space="0" w:color="000001"/>
-              <w:left w:val="single" w:sz="2" w:space="0" w:color="000001"/>
-              <w:bottom w:val="single" w:sz="2" w:space="0" w:color="000001"/>
-            </w:tcBorders>
-          </w:tcPr>
-          <w:p>
-            <w:pPr>
-              <w:pStyle w:val="Obsahtabulky"/>
-              <w:widowControl w:val="false"/>
-              <w:spacing w:before="0" w:after="103"/>
-              <w:rPr/>
-            </w:pPr>
-            <w:r>
-              <w:rPr>
-                <w:rFonts w:eastAsia="Calibri" w:cs="Times New Roman" w:ascii="Times New Roman" w:hAnsi="Times New Roman" w:eastAsiaTheme="minorHAnsi"/>
-                <w:color w:val="auto"/>
-                <w:kern w:val="0"/>
-                <w:sz w:val="24"/>
-                <w:szCs w:val="24"/>
-                <w:lang w:val="en-US" w:eastAsia="en-US" w:bidi="ar-SA"/>
-              </w:rPr>
-              <w:t xml:space="preserve">Тип продукции: Кальян</w:t>
-            </w:r>
-          </w:p>
-          <w:p>
-            <w:pPr>
-              <w:pStyle w:val="Obsahtabulky"/>
-              <w:widowControl w:val="false"/>
-              <w:spacing w:before="0" w:after="103"/>
-              <w:rPr/>
-            </w:pPr>
-            <w:r>
-              <w:rPr>
-                <w:rFonts w:eastAsia="Calibri" w:cs="Times New Roman" w:ascii="Times New Roman" w:hAnsi="Times New Roman" w:eastAsiaTheme="minorHAnsi"/>
-                <w:color w:val="auto"/>
-                <w:kern w:val="0"/>
-                <w:sz w:val="24"/>
-                <w:szCs w:val="24"/>
-                <w:lang w:val="en-US" w:eastAsia="en-US" w:bidi="ar-SA"/>
-              </w:rPr>
-              <w:t xml:space="preserve">Модель: DuckDuckGo</w:t>
-            </w:r>
-          </w:p>
-          <w:p>
-            <w:pPr>
-              <w:pStyle w:val="Obsahtabulky"/>
-              <w:widowControl w:val="false"/>
-              <w:spacing w:before="0" w:after="103"/>
-              <w:rPr/>
-            </w:pPr>
-            <w:r>
-              <w:rPr>
-                <w:rFonts w:eastAsia="Calibri" w:cs="Times New Roman" w:ascii="Times New Roman" w:hAnsi="Times New Roman" w:eastAsiaTheme="minorHAnsi"/>
-                <w:color w:val="auto"/>
-                <w:kern w:val="0"/>
-                <w:sz w:val="24"/>
-                <w:szCs w:val="24"/>
-                <w:lang w:val="en-US" w:eastAsia="en-US" w:bidi="ar-SA"/>
-              </w:rPr>
-              <w:t xml:space="preserve">Цвет: Желтый/Серебряный</w:t>
-            </w:r>
-          </w:p>
-        </w:tc>
-        <w:tc>
-          <w:tcPr>
-            <w:tcW w:w="1288" w:type="dxa"/>
-            <w:gridSpan w:val="3"/>
-            <w:tcBorders>
-              <w:top w:val="single" w:sz="2" w:space="0" w:color="000001"/>
-              <w:left w:val="single" w:sz="2" w:space="0" w:color="000001"/>
-              <w:bottom w:val="single" w:sz="2" w:space="0" w:color="000001"/>
-            </w:tcBorders>
-          </w:tcPr>
-          <w:p>
-            <w:pPr>
-              <w:pStyle w:val="Obsahtabulky"/>
-              <w:widowControl w:val="false"/>
-              <w:spacing w:before="0" w:after="160"/>
-              <w:jc w:val="center"/>
-              <w:rPr/>
-            </w:pPr>
-            <w:r>
-              <w:rPr>
-                <w:rFonts w:eastAsia="Calibri" w:cs="Times New Roman" w:ascii="Times New Roman" w:hAnsi="Times New Roman" w:eastAsiaTheme="minorHAnsi"/>
-                <w:color w:val="auto"/>
-                <w:kern w:val="0"/>
-                <w:sz w:val="24"/>
-                <w:szCs w:val="24"/>
-                <w:lang w:val="en-US" w:eastAsia="en-US" w:bidi="ar-SA"/>
-              </w:rPr>
-              <w:t xml:space="preserve">5</w:t>
-            </w:r>
-          </w:p>
-        </w:tc>
-        <w:tc>
-          <w:tcPr>
-            <w:tcW w:w="1969" w:type="dxa"/>
-            <w:gridSpan w:val="3"/>
-            <w:tcBorders>
-              <w:top w:val="single" w:sz="2" w:space="0" w:color="000001"/>
-              <w:left w:val="single" w:sz="2" w:space="0" w:color="000001"/>
-              <w:bottom w:val="single" w:sz="2" w:space="0" w:color="000001"/>
-              <w:right w:val="single" w:sz="2" w:space="0" w:color="000001"/>
-            </w:tcBorders>
-          </w:tcPr>
-          <w:p>
-            <w:pPr>
-              <w:pStyle w:val="Obsahtabulky"/>
-              <w:widowControl w:val="false"/>
-              <w:spacing w:before="0" w:after="160"/>
-              <w:jc w:val="center"/>
-              <w:rPr/>
-            </w:pPr>
-            <w:r>
-              <w:rPr>
-                <w:rFonts w:eastAsia="Calibri" w:cs="Times New Roman" w:ascii="Times New Roman" w:hAnsi="Times New Roman" w:eastAsiaTheme="minorHAnsi"/>
-                <w:color w:val="auto"/>
-                <w:kern w:val="0"/>
-                <w:sz w:val="24"/>
-                <w:szCs w:val="24"/>
-                <w:lang w:val="en-US" w:eastAsia="en-US" w:bidi="ar-SA"/>
-              </w:rPr>
-              <w:t xml:space="preserve">10000.00</w:t>
-            </w:r>
-          </w:p>
-        </w:tc>
-        <w:tc>
-          <w:tcPr>
-            <w:tcW w:w="1877" w:type="dxa"/>
-            <w:gridSpan w:val="3"/>
-            <w:tcBorders>
-              <w:top w:val="single" w:sz="2" w:space="0" w:color="000001"/>
-              <w:left w:val="single" w:sz="2" w:space="0" w:color="000001"/>
-              <w:bottom w:val="single" w:sz="2" w:space="0" w:color="000001"/>
-              <w:right w:val="single" w:sz="2" w:space="0" w:color="000001"/>
-            </w:tcBorders>
-          </w:tcPr>
-          <w:p>
-            <w:pPr>
-              <w:pStyle w:val="Obsahtabulky"/>
-              <w:widowControl w:val="false"/>
-              <w:spacing w:before="0" w:after="160"/>
-              <w:jc w:val="center"/>
-              <w:rPr/>
-            </w:pPr>
-            <w:r>
-              <w:rPr>
-                <w:rFonts w:eastAsia="Calibri" w:cs="Times New Roman" w:ascii="Times New Roman" w:hAnsi="Times New Roman" w:eastAsiaTheme="minorHAnsi"/>
-                <w:color w:val="auto"/>
-                <w:kern w:val="0"/>
-                <w:sz w:val="24"/>
-                <w:szCs w:val="24"/>
-                <w:lang w:val="en-US" w:eastAsia="en-US" w:bidi="ar-SA"/>
-              </w:rPr>
-              <w:t xml:space="preserve">50000.00</w:t>
             </w:r>
           </w:p>
         </w:tc>
@@ -1458,7 +1055,7 @@
             <w:r>
               <w:rPr>
                 <w:rFonts w:cs="Times New Roman" w:ascii="Times New Roman" w:hAnsi="Times New Roman"/>
-                <w:sz w:val="28"/>
+                <w:sz w:val="20"/>
                 <w:szCs w:val="28"/>
               </w:rPr>
             </w:r>
@@ -1524,7 +1121,7 @@
                 <w:rFonts w:eastAsia="Calibri" w:cs="Times New Roman" w:eastAsiaTheme="minorHAnsi" w:ascii="Times New Roman" w:hAnsi="Times New Roman"/>
                 <w:color w:val="auto"/>
                 <w:kern w:val="0"/>
-                <w:sz w:val="24"/>
+                <w:sz w:val="20"/>
                 <w:szCs w:val="24"/>
                 <w:lang w:val="en-US" w:eastAsia="en-US" w:bidi="ar-SA"/>
               </w:rPr>
@@ -1557,7 +1154,7 @@
                 <w:rFonts w:eastAsia="Calibri" w:cs="Times New Roman" w:eastAsiaTheme="minorHAnsi" w:ascii="Times New Roman" w:hAnsi="Times New Roman"/>
                 <w:color w:val="auto"/>
                 <w:kern w:val="0"/>
-                <w:sz w:val="24"/>
+                <w:sz w:val="20"/>
                 <w:szCs w:val="24"/>
                 <w:lang w:val="en-US" w:eastAsia="en-US" w:bidi="ar-SA"/>
               </w:rPr>
@@ -1594,7 +1191,7 @@
                 <w:szCs w:val="24"/>
                 <w:lang w:val="en-US" w:eastAsia="en-US" w:bidi="ar-SA"/>
               </w:rPr>
-              <w:t xml:space="preserve">55000.00</w:t>
+              <w:t xml:space="preserve">0</w:t>
             </w:r>
           </w:p>
         </w:tc>
@@ -1628,7 +1225,7 @@
           <w:szCs w:val="24"/>
           <w:lang w:val="en-US" w:eastAsia="en-US" w:bidi="ar-SA"/>
         </w:rPr>
-        <w:t xml:space="preserve">авпвп вап авп ва пвпа в </w:t>
+        <w:t xml:space="preserve">Покупатель платит 70%, затем в указанную дату оплачивает оставшиеся 30% </w:t>
       </w:r>
     </w:p>
     <w:p>
@@ -1652,7 +1249,7 @@
           <w:szCs w:val="24"/>
           <w:lang w:val="en-US" w:eastAsia="en-US" w:bidi="ar-SA"/>
         </w:rPr>
-        <w:t xml:space="preserve">Условия оплаты:  авпвп вап авп ва пвпа в</w:t>
+        <w:t xml:space="preserve">Условия оплаты:  Покупатель платит 70%, затем в указанную дату оплачивает оставшиеся 30%</w:t>
       </w:r>
       <w:r>
         <w:rPr>
@@ -1695,7 +1292,7 @@
           <w:szCs w:val="24"/>
           <w:lang w:val="en-US" w:eastAsia="en-US" w:bidi="ar-SA"/>
         </w:rPr>
-        <w:t xml:space="preserve">PPA Что-то еще такое + описание</w:t>
+        <w:t xml:space="preserve">Поставка продукции производится со склада продукции в г. Санкт-Петербург</w:t>
         <w:tab/>
       </w:r>
       <w:r>
@@ -1738,7 +1335,7 @@
           <w:szCs w:val="24"/>
           <w:lang w:val="ru-RU" w:eastAsia="en-US" w:bidi="ar-SA"/>
         </w:rPr>
-        <w:t xml:space="preserve">PPA Что-то еще такое + описание</w:t>
+        <w:t xml:space="preserve">Поставка продукции производится со склада продукции в г. Санкт-Петербург</w:t>
       </w:r>
       <w:r>
         <w:rPr>

</xml_diff>

<commit_message>
added addresses to contractors
</commit_message>
<xml_diff>
--- a/firmmanager/static/app_documents/layouts/invoice.docx
+++ b/firmmanager/static/app_documents/layouts/invoice.docx
@@ -50,29 +50,28 @@
         <w:tblW w:w="10916" w:type="dxa"/>
         <w:jc w:val="left"/>
         <w:tblInd w:w="-176" w:type="dxa"/>
-        <w:tblLayout w:type="fixed"/>
         <w:tblCellMar>
           <w:top w:w="0" w:type="dxa"/>
           <w:left w:w="108" w:type="dxa"/>
           <w:bottom w:w="0" w:type="dxa"/>
           <w:right w:w="108" w:type="dxa"/>
         </w:tblCellMar>
-        <w:tblLook w:firstRow="1" w:noVBand="1" w:lastRow="0" w:firstColumn="1" w:lastColumn="0" w:noHBand="0" w:val="04a0"/>
+        <w:tblLook w:val="04a0" w:noHBand="0" w:noVBand="1" w:firstColumn="1" w:lastRow="0" w:lastColumn="0" w:firstRow="1"/>
       </w:tblPr>
       <w:tblGrid>
         <w:gridCol w:w="672"/>
-        <w:gridCol w:w="2"/>
-        <w:gridCol w:w="9"/>
+        <w:gridCol w:w="3"/>
+        <w:gridCol w:w="8"/>
         <w:gridCol w:w="5099"/>
         <w:gridCol w:w="24"/>
         <w:gridCol w:w="2"/>
         <w:gridCol w:w="1262"/>
         <w:gridCol w:w="14"/>
-        <w:gridCol w:w="1"/>
-        <w:gridCol w:w="1954"/>
+        <w:gridCol w:w="2"/>
+        <w:gridCol w:w="1953"/>
         <w:gridCol w:w="34"/>
-        <w:gridCol w:w="1"/>
-        <w:gridCol w:w="1842"/>
+        <w:gridCol w:w="2"/>
+        <w:gridCol w:w="1841"/>
       </w:tblGrid>
       <w:tr>
         <w:trPr/>
@@ -133,7 +132,7 @@
             <w:r>
               <w:rPr>
                 <w:rFonts w:cs="Times New Roman" w:ascii="Times New Roman" w:hAnsi="Times New Roman"/>
-                <w:sz w:val="20"/>
+                <w:sz w:val="24"/>
                 <w:szCs w:val="24"/>
                 <w:lang w:val="en-US"/>
               </w:rPr>
@@ -161,7 +160,7 @@
                 <w:szCs w:val="24"/>
                 <w:lang w:val="en-US" w:eastAsia="en-US" w:bidi="ar-SA"/>
               </w:rPr>
-              <w:t xml:space="preserve">ООО "Hookah Retrofit"</w:t>
+              <w:t xml:space="preserve">Геркен Елена Алексеевна (ИП)</w:t>
             </w:r>
           </w:p>
           <w:p>
@@ -210,7 +209,7 @@
               <w:rPr>
                 <w:rFonts w:eastAsia="Calibri" w:cs="Times New Roman" w:ascii="Times New Roman" w:hAnsi="Times New Roman"/>
                 <w:kern w:val="0"/>
-                <w:sz w:val="20"/>
+                <w:sz w:val="24"/>
                 <w:szCs w:val="24"/>
                 <w:highlight w:val="yellow"/>
                 <w:lang w:val="en-US" w:eastAsia="en-US" w:bidi="ar-SA"/>
@@ -240,7 +239,7 @@
                 <w:szCs w:val="24"/>
                 <w:lang w:val="en-US" w:eastAsia="en-US" w:bidi="ar-SA"/>
               </w:rPr>
-              <w:t xml:space="preserve">Address: 346 429,  г. Новочеркасск,  ул. Спуск Красный д.41, кв.6,</w:t>
+              <w:t xml:space="preserve">Address: г. Санкт-Петербург, ул. Трамвайная, 98,</w:t>
             </w:r>
           </w:p>
           <w:p>
@@ -263,7 +262,7 @@
               <w:rPr>
                 <w:rFonts w:eastAsia="Calibri" w:cs="Times New Roman" w:ascii="Times New Roman" w:hAnsi="Times New Roman"/>
                 <w:kern w:val="0"/>
-                <w:sz w:val="20"/>
+                <w:sz w:val="24"/>
                 <w:szCs w:val="24"/>
                 <w:highlight w:val="yellow"/>
                 <w:lang w:val="en-US" w:eastAsia="en-US" w:bidi="ar-SA"/>
@@ -359,7 +358,7 @@
             <w:r>
               <w:rPr>
                 <w:rFonts w:cs="Times New Roman" w:ascii="Times New Roman" w:hAnsi="Times New Roman"/>
-                <w:sz w:val="20"/>
+                <w:sz w:val="24"/>
                 <w:szCs w:val="24"/>
                 <w:lang w:val="en-US"/>
               </w:rPr>
@@ -387,7 +386,7 @@
                 <w:szCs w:val="24"/>
                 <w:lang w:val="en-US" w:eastAsia="en-US" w:bidi="ar-SA"/>
               </w:rPr>
-              <w:t xml:space="preserve">Company name: Новочеркасск Mega Shisha</w:t>
+              <w:t xml:space="preserve">Company name: Canada Black Smoke</w:t>
             </w:r>
           </w:p>
           <w:p>
@@ -410,7 +409,7 @@
               <w:rPr>
                 <w:rFonts w:eastAsia="Calibri" w:cs="Times New Roman" w:ascii="Times New Roman" w:hAnsi="Times New Roman"/>
                 <w:kern w:val="0"/>
-                <w:sz w:val="20"/>
+                <w:sz w:val="24"/>
                 <w:szCs w:val="24"/>
                 <w:highlight w:val="yellow"/>
                 <w:lang w:val="en-US" w:eastAsia="en-US" w:bidi="ar-SA"/>
@@ -439,7 +438,7 @@
                 <w:szCs w:val="24"/>
                 <w:lang w:val="en-US" w:eastAsia="en-US" w:bidi="ar-SA"/>
               </w:rPr>
-              <w:t xml:space="preserve">Company address: Россия</w:t>
+              <w:t xml:space="preserve">Company address: Canada</w:t>
             </w:r>
           </w:p>
           <w:p>
@@ -462,7 +461,7 @@
               <w:rPr>
                 <w:rFonts w:eastAsia="Calibri" w:cs="Times New Roman" w:ascii="Times New Roman" w:hAnsi="Times New Roman"/>
                 <w:kern w:val="0"/>
-                <w:sz w:val="20"/>
+                <w:sz w:val="24"/>
                 <w:szCs w:val="24"/>
                 <w:highlight w:val="yellow"/>
                 <w:lang w:val="en-US" w:eastAsia="en-US" w:bidi="ar-SA"/>
@@ -512,7 +511,7 @@
             <w:r>
               <w:rPr>
                 <w:rFonts w:cs="Times New Roman" w:ascii="Times New Roman" w:hAnsi="Times New Roman"/>
-                <w:sz w:val="20"/>
+                <w:sz w:val="24"/>
                 <w:szCs w:val="24"/>
                 <w:lang w:val="en-US"/>
               </w:rPr>
@@ -535,7 +534,7 @@
             <w:r>
               <w:rPr>
                 <w:rFonts w:cs="Times New Roman" w:ascii="Times New Roman" w:hAnsi="Times New Roman"/>
-                <w:sz w:val="20"/>
+                <w:sz w:val="24"/>
                 <w:szCs w:val="24"/>
                 <w:lang w:val="en-US"/>
               </w:rPr>
@@ -576,7 +575,7 @@
                 <w:szCs w:val="24"/>
                 <w:lang w:val="en-US" w:eastAsia="en-US" w:bidi="ar-SA"/>
               </w:rPr>
-              <w:t xml:space="preserve">УСЛОВИЯ ПОСТАВКИ/DELIVERY TERMS: Поставка продукции производится со склада продукции в г. Санкт-Петербург</w:t>
+              <w:t xml:space="preserve">УСЛОВИЯ ПОСТАВКИ/DELIVERY TERMS: Описание поставки</w:t>
             </w:r>
           </w:p>
         </w:tc>
@@ -625,7 +624,7 @@
                 <w:szCs w:val="24"/>
                 <w:lang w:val="en-US" w:eastAsia="en-US" w:bidi="ar-SA"/>
               </w:rPr>
-              <w:t xml:space="preserve">№/No. 2021-001  от/from 2021-03-16</w:t>
+              <w:t xml:space="preserve">№/No. 2021-001  от/from 2021-03-11</w:t>
             </w:r>
           </w:p>
         </w:tc>
@@ -712,7 +711,7 @@
         <w:trPr/>
         <w:tc>
           <w:tcPr>
-            <w:tcW w:w="674" w:type="dxa"/>
+            <w:tcW w:w="675" w:type="dxa"/>
             <w:gridSpan w:val="2"/>
             <w:tcBorders/>
           </w:tcPr>
@@ -743,7 +742,7 @@
         </w:tc>
         <w:tc>
           <w:tcPr>
-            <w:tcW w:w="5132" w:type="dxa"/>
+            <w:tcW w:w="5131" w:type="dxa"/>
             <w:gridSpan w:val="3"/>
             <w:tcBorders/>
           </w:tcPr>
@@ -804,7 +803,7 @@
         </w:tc>
         <w:tc>
           <w:tcPr>
-            <w:tcW w:w="1279" w:type="dxa"/>
+            <w:tcW w:w="1280" w:type="dxa"/>
             <w:gridSpan w:val="4"/>
             <w:tcBorders/>
           </w:tcPr>
@@ -839,7 +838,7 @@
                 <w:szCs w:val="24"/>
                 <w:lang w:val="en-US" w:eastAsia="en-US" w:bidi="ar-SA"/>
               </w:rPr>
-              <w:t>/ Quan-ty</w:t>
+              <w:t xml:space="preserve">/ Quan-ty</w:t>
             </w:r>
           </w:p>
         </w:tc>
@@ -881,7 +880,7 @@
                 <w:szCs w:val="24"/>
                 <w:lang w:val="en-US" w:eastAsia="en-US" w:bidi="ar-SA"/>
               </w:rPr>
-              <w:t xml:space="preserve">Рубль</w:t>
+              <w:t xml:space="preserve">Евро</w:t>
             </w:r>
             <w:r>
               <w:rPr>
@@ -942,13 +941,13 @@
                 <w:szCs w:val="24"/>
                 <w:lang w:val="en-US" w:eastAsia="en-US" w:bidi="ar-SA"/>
               </w:rPr>
-              <w:t xml:space="preserve">Рубль</w:t>
+              <w:t xml:space="preserve">Евро</w:t>
             </w:r>
           </w:p>
         </w:tc>
         <w:tc>
           <w:tcPr>
-            <w:tcW w:w="1842" w:type="dxa"/>
+            <w:tcW w:w="1841" w:type="dxa"/>
             <w:tcBorders/>
           </w:tcPr>
           <w:p>
@@ -983,7 +982,7 @@
                 <w:szCs w:val="24"/>
                 <w:lang w:val="en-US" w:eastAsia="en-US" w:bidi="ar-SA"/>
               </w:rPr>
-              <w:t xml:space="preserve">Рубль</w:t>
+              <w:t xml:space="preserve">Евро</w:t>
             </w:r>
             <w:r>
               <w:rPr>
@@ -1013,7 +1012,7 @@
                 <w:szCs w:val="24"/>
                 <w:lang w:val="ru-RU" w:eastAsia="en-US" w:bidi="ar-SA"/>
               </w:rPr>
-              <w:t>,</w:t>
+              <w:t xml:space="preserve">,</w:t>
             </w:r>
             <w:r>
               <w:rPr>
@@ -1024,7 +1023,209 @@
                 <w:szCs w:val="24"/>
                 <w:lang w:val="en-US" w:eastAsia="en-US" w:bidi="ar-SA"/>
               </w:rPr>
-              <w:t xml:space="preserve">Рубль</w:t>
+              <w:t xml:space="preserve">Евро</w:t>
+            </w:r>
+          </w:p>
+        </w:tc>
+      </w:tr>
+      <w:tr>
+        <w:trPr/>
+        <w:tc>
+          <w:tcPr>
+            <w:tcW w:w="672" w:type="dxa"/>
+            <w:tcBorders>
+              <w:top w:val="single" w:sz="2" w:space="0" w:color="000001"/>
+              <w:left w:val="single" w:sz="2" w:space="0" w:color="000001"/>
+              <w:bottom w:val="single" w:sz="2" w:space="0" w:color="000001"/>
+            </w:tcBorders>
+          </w:tcPr>
+          <w:p>
+            <w:pPr>
+              <w:pStyle w:val="Obsahtabulky"/>
+              <w:widowControl w:val="false"/>
+              <w:spacing w:before="0" w:after="160"/>
+              <w:rPr>
+                <w:rFonts w:ascii="Times New Roman" w:hAnsi="Times New Roman" w:eastAsia="Calibri" w:cs="Times New Roman" w:eastAsiaTheme="minorHAnsi"/>
+                <w:color w:val="auto"/>
+                <w:kern w:val="0"/>
+                <w:sz w:val="24"/>
+                <w:szCs w:val="24"/>
+                <w:lang w:val="en-US" w:eastAsia="en-US" w:bidi="ar-SA"/>
+              </w:rPr>
+            </w:pPr>
+            <w:r>
+              <w:rPr>
+                <w:rFonts w:eastAsia="Calibri" w:cs="Times New Roman" w:ascii="Times New Roman" w:hAnsi="Times New Roman" w:eastAsiaTheme="minorHAnsi"/>
+                <w:color w:val="auto"/>
+                <w:kern w:val="0"/>
+                <w:sz w:val="24"/>
+                <w:szCs w:val="24"/>
+                <w:lang w:val="en-US" w:eastAsia="en-US" w:bidi="ar-SA"/>
+              </w:rPr>
+              <w:t xml:space="preserve">1</w:t>
+            </w:r>
+          </w:p>
+        </w:tc>
+        <w:tc>
+          <w:tcPr>
+            <w:tcW w:w="5110" w:type="dxa"/>
+            <w:gridSpan w:val="3"/>
+            <w:tcBorders>
+              <w:top w:val="single" w:sz="2" w:space="0" w:color="000001"/>
+              <w:left w:val="single" w:sz="2" w:space="0" w:color="000001"/>
+              <w:bottom w:val="single" w:sz="2" w:space="0" w:color="000001"/>
+            </w:tcBorders>
+          </w:tcPr>
+          <w:p>
+            <w:pPr>
+              <w:pStyle w:val="Obsahtabulky"/>
+              <w:widowControl w:val="false"/>
+              <w:spacing w:before="0" w:after="103"/>
+              <w:rPr/>
+            </w:pPr>
+            <w:r>
+              <w:rPr>
+                <w:rFonts w:eastAsia="Calibri" w:cs="Times New Roman" w:ascii="Times New Roman" w:hAnsi="Times New Roman" w:eastAsiaTheme="minorHAnsi"/>
+                <w:color w:val="auto"/>
+                <w:kern w:val="0"/>
+                <w:sz w:val="24"/>
+                <w:szCs w:val="24"/>
+                <w:lang w:val="en-US" w:eastAsia="en-US" w:bidi="ar-SA"/>
+              </w:rPr>
+              <w:t xml:space="preserve">Тип продукции: Кальян</w:t>
+            </w:r>
+          </w:p>
+          <w:p>
+            <w:pPr>
+              <w:pStyle w:val="Obsahtabulky"/>
+              <w:widowControl w:val="false"/>
+              <w:spacing w:before="0" w:after="103"/>
+              <w:rPr/>
+            </w:pPr>
+            <w:r>
+              <w:rPr>
+                <w:rFonts w:eastAsia="Calibri" w:cs="Times New Roman" w:ascii="Times New Roman" w:hAnsi="Times New Roman" w:eastAsiaTheme="minorHAnsi"/>
+                <w:color w:val="auto"/>
+                <w:kern w:val="0"/>
+                <w:sz w:val="24"/>
+                <w:szCs w:val="24"/>
+                <w:lang w:val="en-US" w:eastAsia="en-US" w:bidi="ar-SA"/>
+              </w:rPr>
+              <w:t xml:space="preserve">Модель: Optima</w:t>
+            </w:r>
+          </w:p>
+          <w:p>
+            <w:pPr>
+              <w:pStyle w:val="Obsahtabulky"/>
+              <w:widowControl w:val="false"/>
+              <w:spacing w:before="0" w:after="103"/>
+              <w:rPr/>
+            </w:pPr>
+            <w:r>
+              <w:rPr>
+                <w:rFonts w:eastAsia="Calibri" w:cs="Times New Roman" w:ascii="Times New Roman" w:hAnsi="Times New Roman" w:eastAsiaTheme="minorHAnsi"/>
+                <w:color w:val="auto"/>
+                <w:kern w:val="0"/>
+                <w:sz w:val="24"/>
+                <w:szCs w:val="24"/>
+                <w:lang w:val="en-US" w:eastAsia="en-US" w:bidi="ar-SA"/>
+              </w:rPr>
+              <w:t xml:space="preserve">Цвет: Черный</w:t>
+            </w:r>
+          </w:p>
+        </w:tc>
+        <w:tc>
+          <w:tcPr>
+            <w:tcW w:w="1288" w:type="dxa"/>
+            <w:gridSpan w:val="3"/>
+            <w:tcBorders>
+              <w:top w:val="single" w:sz="2" w:space="0" w:color="000001"/>
+              <w:left w:val="single" w:sz="2" w:space="0" w:color="000001"/>
+              <w:bottom w:val="single" w:sz="2" w:space="0" w:color="000001"/>
+            </w:tcBorders>
+          </w:tcPr>
+          <w:p>
+            <w:pPr>
+              <w:pStyle w:val="Obsahtabulky"/>
+              <w:widowControl w:val="false"/>
+              <w:spacing w:before="0" w:after="160"/>
+              <w:jc w:val="center"/>
+              <w:rPr/>
+            </w:pPr>
+            <w:r>
+              <w:rPr>
+                <w:rFonts w:eastAsia="Calibri" w:cs="Times New Roman" w:ascii="Times New Roman" w:hAnsi="Times New Roman" w:eastAsiaTheme="minorHAnsi"/>
+                <w:color w:val="auto"/>
+                <w:kern w:val="0"/>
+                <w:sz w:val="24"/>
+                <w:szCs w:val="24"/>
+                <w:lang w:val="en-US" w:eastAsia="en-US" w:bidi="ar-SA"/>
+              </w:rPr>
+              <w:t xml:space="preserve">15</w:t>
+            </w:r>
+          </w:p>
+        </w:tc>
+        <w:tc>
+          <w:tcPr>
+            <w:tcW w:w="1969" w:type="dxa"/>
+            <w:gridSpan w:val="3"/>
+            <w:tcBorders>
+              <w:top w:val="single" w:sz="2" w:space="0" w:color="000001"/>
+              <w:left w:val="single" w:sz="2" w:space="0" w:color="000001"/>
+              <w:bottom w:val="single" w:sz="2" w:space="0" w:color="000001"/>
+              <w:right w:val="single" w:sz="2" w:space="0" w:color="000001"/>
+            </w:tcBorders>
+          </w:tcPr>
+          <w:p>
+            <w:pPr>
+              <w:pStyle w:val="Obsahtabulky"/>
+              <w:widowControl w:val="false"/>
+              <w:spacing w:before="0" w:after="160"/>
+              <w:jc w:val="center"/>
+              <w:rPr/>
+            </w:pPr>
+            <w:r>
+              <w:rPr>
+                <w:rFonts w:eastAsia="Calibri" w:cs="Times New Roman" w:ascii="Times New Roman" w:hAnsi="Times New Roman" w:eastAsiaTheme="minorHAnsi"/>
+                <w:color w:val="auto"/>
+                <w:kern w:val="0"/>
+                <w:sz w:val="24"/>
+                <w:szCs w:val="24"/>
+                <w:lang w:val="en-US" w:eastAsia="en-US" w:bidi="ar-SA"/>
+              </w:rPr>
+              <w:t xml:space="preserve">5500.00</w:t>
+            </w:r>
+          </w:p>
+        </w:tc>
+        <w:tc>
+          <w:tcPr>
+            <w:tcW w:w="1877" w:type="dxa"/>
+            <w:gridSpan w:val="3"/>
+            <w:tcBorders>
+              <w:top w:val="single" w:sz="2" w:space="0" w:color="000001"/>
+              <w:left w:val="single" w:sz="2" w:space="0" w:color="000001"/>
+              <w:bottom w:val="single" w:sz="2" w:space="0" w:color="000001"/>
+              <w:right w:val="single" w:sz="2" w:space="0" w:color="000001"/>
+            </w:tcBorders>
+          </w:tcPr>
+          <w:p>
+            <w:pPr>
+              <w:pStyle w:val="Obsahtabulky"/>
+              <w:widowControl w:val="false"/>
+              <w:spacing w:before="0" w:after="160"/>
+              <w:jc w:val="center"/>
+              <w:rPr/>
+            </w:pPr>
+            <w:r>
+              <w:rPr>
+                <w:rFonts w:eastAsia="Calibri" w:cs="Times New Roman" w:ascii="Times New Roman" w:hAnsi="Times New Roman" w:eastAsiaTheme="minorHAnsi"/>
+                <w:color w:val="auto"/>
+                <w:kern w:val="0"/>
+                <w:sz w:val="24"/>
+                <w:szCs w:val="24"/>
+                <w:lang w:val="en-US" w:eastAsia="en-US" w:bidi="ar-SA"/>
+              </w:rPr>
+              <w:t xml:space="preserve">82500.00</w:t>
             </w:r>
           </w:p>
         </w:tc>
@@ -1055,7 +1256,7 @@
             <w:r>
               <w:rPr>
                 <w:rFonts w:cs="Times New Roman" w:ascii="Times New Roman" w:hAnsi="Times New Roman"/>
-                <w:sz w:val="20"/>
+                <w:sz w:val="28"/>
                 <w:szCs w:val="28"/>
               </w:rPr>
             </w:r>
@@ -1121,7 +1322,7 @@
                 <w:rFonts w:eastAsia="Calibri" w:cs="Times New Roman" w:eastAsiaTheme="minorHAnsi" w:ascii="Times New Roman" w:hAnsi="Times New Roman"/>
                 <w:color w:val="auto"/>
                 <w:kern w:val="0"/>
-                <w:sz w:val="20"/>
+                <w:sz w:val="24"/>
                 <w:szCs w:val="24"/>
                 <w:lang w:val="en-US" w:eastAsia="en-US" w:bidi="ar-SA"/>
               </w:rPr>
@@ -1154,7 +1355,7 @@
                 <w:rFonts w:eastAsia="Calibri" w:cs="Times New Roman" w:eastAsiaTheme="minorHAnsi" w:ascii="Times New Roman" w:hAnsi="Times New Roman"/>
                 <w:color w:val="auto"/>
                 <w:kern w:val="0"/>
-                <w:sz w:val="20"/>
+                <w:sz w:val="24"/>
                 <w:szCs w:val="24"/>
                 <w:lang w:val="en-US" w:eastAsia="en-US" w:bidi="ar-SA"/>
               </w:rPr>
@@ -1191,7 +1392,7 @@
                 <w:szCs w:val="24"/>
                 <w:lang w:val="en-US" w:eastAsia="en-US" w:bidi="ar-SA"/>
               </w:rPr>
-              <w:t xml:space="preserve">0</w:t>
+              <w:t xml:space="preserve">82500.00</w:t>
             </w:r>
           </w:p>
         </w:tc>
@@ -1292,7 +1493,7 @@
           <w:szCs w:val="24"/>
           <w:lang w:val="en-US" w:eastAsia="en-US" w:bidi="ar-SA"/>
         </w:rPr>
-        <w:t xml:space="preserve">Поставка продукции производится со склада продукции в г. Санкт-Петербург</w:t>
+        <w:t xml:space="preserve">Описание поставки</w:t>
         <w:tab/>
       </w:r>
       <w:r>
@@ -1335,7 +1536,7 @@
           <w:szCs w:val="24"/>
           <w:lang w:val="ru-RU" w:eastAsia="en-US" w:bidi="ar-SA"/>
         </w:rPr>
-        <w:t xml:space="preserve">Поставка продукции производится со склада продукции в г. Санкт-Петербург</w:t>
+        <w:t xml:space="preserve">Описание поставки</w:t>
       </w:r>
       <w:r>
         <w:rPr>

</xml_diff>

<commit_message>
added currency calculating in order
</commit_message>
<xml_diff>
--- a/firmmanager/static/app_documents/layouts/invoice.docx
+++ b/firmmanager/static/app_documents/layouts/invoice.docx
@@ -50,28 +50,28 @@
         <w:tblW w:w="10916" w:type="dxa"/>
         <w:jc w:val="left"/>
         <w:tblInd w:w="-176" w:type="dxa"/>
+        <w:tblLayout w:type="fixed"/>
         <w:tblCellMar>
           <w:top w:w="0" w:type="dxa"/>
           <w:left w:w="108" w:type="dxa"/>
           <w:bottom w:w="0" w:type="dxa"/>
           <w:right w:w="108" w:type="dxa"/>
         </w:tblCellMar>
-        <w:tblLook w:val="04a0" w:noHBand="0" w:noVBand="1" w:firstColumn="1" w:lastRow="0" w:lastColumn="0" w:firstRow="1"/>
+        <w:tblLook w:firstRow="1" w:noVBand="1" w:lastRow="0" w:firstColumn="1" w:lastColumn="0" w:noHBand="0" w:val="04a0"/>
       </w:tblPr>
       <w:tblGrid>
         <w:gridCol w:w="672"/>
-        <w:gridCol w:w="3"/>
-        <w:gridCol w:w="8"/>
+        <w:gridCol w:w="1"/>
+        <w:gridCol w:w="10"/>
         <w:gridCol w:w="5099"/>
         <w:gridCol w:w="24"/>
         <w:gridCol w:w="2"/>
         <w:gridCol w:w="1262"/>
         <w:gridCol w:w="14"/>
-        <w:gridCol w:w="2"/>
-        <w:gridCol w:w="1953"/>
+        <w:gridCol w:w="1955"/>
         <w:gridCol w:w="34"/>
-        <w:gridCol w:w="2"/>
-        <w:gridCol w:w="1841"/>
+        <w:gridCol w:w="1"/>
+        <w:gridCol w:w="1842"/>
       </w:tblGrid>
       <w:tr>
         <w:trPr/>
@@ -132,7 +132,7 @@
             <w:r>
               <w:rPr>
                 <w:rFonts w:cs="Times New Roman" w:ascii="Times New Roman" w:hAnsi="Times New Roman"/>
-                <w:sz w:val="24"/>
+                <w:sz w:val="20"/>
                 <w:szCs w:val="24"/>
                 <w:lang w:val="en-US"/>
               </w:rPr>
@@ -160,7 +160,7 @@
                 <w:szCs w:val="24"/>
                 <w:lang w:val="en-US" w:eastAsia="en-US" w:bidi="ar-SA"/>
               </w:rPr>
-              <w:t xml:space="preserve">Геркен Елена Алексеевна (ИП)</w:t>
+              <w:t xml:space="preserve">ООО "Hookah Retrofit"</w:t>
             </w:r>
           </w:p>
           <w:p>
@@ -209,7 +209,7 @@
               <w:rPr>
                 <w:rFonts w:eastAsia="Calibri" w:cs="Times New Roman" w:ascii="Times New Roman" w:hAnsi="Times New Roman"/>
                 <w:kern w:val="0"/>
-                <w:sz w:val="24"/>
+                <w:sz w:val="20"/>
                 <w:szCs w:val="24"/>
                 <w:highlight w:val="yellow"/>
                 <w:lang w:val="en-US" w:eastAsia="en-US" w:bidi="ar-SA"/>
@@ -239,7 +239,7 @@
                 <w:szCs w:val="24"/>
                 <w:lang w:val="en-US" w:eastAsia="en-US" w:bidi="ar-SA"/>
               </w:rPr>
-              <w:t xml:space="preserve">Address: г. Санкт-Петербург, ул. Трамвайная, 98,</w:t>
+              <w:t xml:space="preserve">Address: 346 429,  г. Новочеркасск,  ул. Спуск Красный д.41, кв.6,</w:t>
             </w:r>
           </w:p>
           <w:p>
@@ -262,7 +262,7 @@
               <w:rPr>
                 <w:rFonts w:eastAsia="Calibri" w:cs="Times New Roman" w:ascii="Times New Roman" w:hAnsi="Times New Roman"/>
                 <w:kern w:val="0"/>
-                <w:sz w:val="24"/>
+                <w:sz w:val="20"/>
                 <w:szCs w:val="24"/>
                 <w:highlight w:val="yellow"/>
                 <w:lang w:val="en-US" w:eastAsia="en-US" w:bidi="ar-SA"/>
@@ -304,7 +304,7 @@
         <w:tc>
           <w:tcPr>
             <w:tcW w:w="5110" w:type="dxa"/>
-            <w:gridSpan w:val="8"/>
+            <w:gridSpan w:val="7"/>
             <w:tcBorders/>
           </w:tcPr>
           <w:p>
@@ -358,7 +358,7 @@
             <w:r>
               <w:rPr>
                 <w:rFonts w:cs="Times New Roman" w:ascii="Times New Roman" w:hAnsi="Times New Roman"/>
-                <w:sz w:val="24"/>
+                <w:sz w:val="20"/>
                 <w:szCs w:val="24"/>
                 <w:lang w:val="en-US"/>
               </w:rPr>
@@ -409,7 +409,7 @@
               <w:rPr>
                 <w:rFonts w:eastAsia="Calibri" w:cs="Times New Roman" w:ascii="Times New Roman" w:hAnsi="Times New Roman"/>
                 <w:kern w:val="0"/>
-                <w:sz w:val="24"/>
+                <w:sz w:val="20"/>
                 <w:szCs w:val="24"/>
                 <w:highlight w:val="yellow"/>
                 <w:lang w:val="en-US" w:eastAsia="en-US" w:bidi="ar-SA"/>
@@ -461,7 +461,7 @@
               <w:rPr>
                 <w:rFonts w:eastAsia="Calibri" w:cs="Times New Roman" w:ascii="Times New Roman" w:hAnsi="Times New Roman"/>
                 <w:kern w:val="0"/>
-                <w:sz w:val="24"/>
+                <w:sz w:val="20"/>
                 <w:szCs w:val="24"/>
                 <w:highlight w:val="yellow"/>
                 <w:lang w:val="en-US" w:eastAsia="en-US" w:bidi="ar-SA"/>
@@ -511,7 +511,7 @@
             <w:r>
               <w:rPr>
                 <w:rFonts w:cs="Times New Roman" w:ascii="Times New Roman" w:hAnsi="Times New Roman"/>
-                <w:sz w:val="24"/>
+                <w:sz w:val="20"/>
                 <w:szCs w:val="24"/>
                 <w:lang w:val="en-US"/>
               </w:rPr>
@@ -534,7 +534,7 @@
             <w:r>
               <w:rPr>
                 <w:rFonts w:cs="Times New Roman" w:ascii="Times New Roman" w:hAnsi="Times New Roman"/>
-                <w:sz w:val="24"/>
+                <w:sz w:val="20"/>
                 <w:szCs w:val="24"/>
                 <w:lang w:val="en-US"/>
               </w:rPr>
@@ -575,14 +575,14 @@
                 <w:szCs w:val="24"/>
                 <w:lang w:val="en-US" w:eastAsia="en-US" w:bidi="ar-SA"/>
               </w:rPr>
-              <w:t xml:space="preserve">УСЛОВИЯ ПОСТАВКИ/DELIVERY TERMS: Описание поставки</w:t>
+              <w:t xml:space="preserve">УСЛОВИЯ ПОСТАВКИ/DELIVERY TERMS: Поставка продукции производится со склада продукции в г. Санкт-Петербург</w:t>
             </w:r>
           </w:p>
         </w:tc>
         <w:tc>
           <w:tcPr>
             <w:tcW w:w="5110" w:type="dxa"/>
-            <w:gridSpan w:val="8"/>
+            <w:gridSpan w:val="7"/>
             <w:tcBorders/>
           </w:tcPr>
           <w:p>
@@ -624,7 +624,7 @@
                 <w:szCs w:val="24"/>
                 <w:lang w:val="en-US" w:eastAsia="en-US" w:bidi="ar-SA"/>
               </w:rPr>
-              <w:t xml:space="preserve">№/No. 2021-001  от/from 2021-03-11</w:t>
+              <w:t xml:space="preserve">№/No. 2021-001  от/from 2021-03-20</w:t>
             </w:r>
           </w:p>
         </w:tc>
@@ -668,7 +668,7 @@
         <w:tc>
           <w:tcPr>
             <w:tcW w:w="5110" w:type="dxa"/>
-            <w:gridSpan w:val="8"/>
+            <w:gridSpan w:val="7"/>
             <w:tcBorders/>
           </w:tcPr>
           <w:p>
@@ -711,7 +711,7 @@
         <w:trPr/>
         <w:tc>
           <w:tcPr>
-            <w:tcW w:w="675" w:type="dxa"/>
+            <w:tcW w:w="673" w:type="dxa"/>
             <w:gridSpan w:val="2"/>
             <w:tcBorders/>
           </w:tcPr>
@@ -742,7 +742,7 @@
         </w:tc>
         <w:tc>
           <w:tcPr>
-            <w:tcW w:w="5131" w:type="dxa"/>
+            <w:tcW w:w="5133" w:type="dxa"/>
             <w:gridSpan w:val="3"/>
             <w:tcBorders/>
           </w:tcPr>
@@ -803,8 +803,8 @@
         </w:tc>
         <w:tc>
           <w:tcPr>
-            <w:tcW w:w="1280" w:type="dxa"/>
-            <w:gridSpan w:val="4"/>
+            <w:tcW w:w="1278" w:type="dxa"/>
+            <w:gridSpan w:val="3"/>
             <w:tcBorders/>
           </w:tcPr>
           <w:p>
@@ -838,13 +838,13 @@
                 <w:szCs w:val="24"/>
                 <w:lang w:val="en-US" w:eastAsia="en-US" w:bidi="ar-SA"/>
               </w:rPr>
-              <w:t xml:space="preserve">/ Quan-ty</w:t>
+              <w:t>/ Quan-ty</w:t>
             </w:r>
           </w:p>
         </w:tc>
         <w:tc>
           <w:tcPr>
-            <w:tcW w:w="1989" w:type="dxa"/>
+            <w:tcW w:w="1990" w:type="dxa"/>
             <w:gridSpan w:val="3"/>
             <w:tcBorders/>
           </w:tcPr>
@@ -880,7 +880,7 @@
                 <w:szCs w:val="24"/>
                 <w:lang w:val="en-US" w:eastAsia="en-US" w:bidi="ar-SA"/>
               </w:rPr>
-              <w:t xml:space="preserve">Евро</w:t>
+              <w:t xml:space="preserve">Рубль</w:t>
             </w:r>
             <w:r>
               <w:rPr>
@@ -941,13 +941,13 @@
                 <w:szCs w:val="24"/>
                 <w:lang w:val="en-US" w:eastAsia="en-US" w:bidi="ar-SA"/>
               </w:rPr>
-              <w:t xml:space="preserve">Евро</w:t>
+              <w:t xml:space="preserve">Рубль</w:t>
             </w:r>
           </w:p>
         </w:tc>
         <w:tc>
           <w:tcPr>
-            <w:tcW w:w="1841" w:type="dxa"/>
+            <w:tcW w:w="1842" w:type="dxa"/>
             <w:tcBorders/>
           </w:tcPr>
           <w:p>
@@ -982,7 +982,7 @@
                 <w:szCs w:val="24"/>
                 <w:lang w:val="en-US" w:eastAsia="en-US" w:bidi="ar-SA"/>
               </w:rPr>
-              <w:t xml:space="preserve">Евро</w:t>
+              <w:t xml:space="preserve">Рубль</w:t>
             </w:r>
             <w:r>
               <w:rPr>
@@ -1012,7 +1012,7 @@
                 <w:szCs w:val="24"/>
                 <w:lang w:val="ru-RU" w:eastAsia="en-US" w:bidi="ar-SA"/>
               </w:rPr>
-              <w:t xml:space="preserve">,</w:t>
+              <w:t>,</w:t>
             </w:r>
             <w:r>
               <w:rPr>
@@ -1023,7 +1023,7 @@
                 <w:szCs w:val="24"/>
                 <w:lang w:val="en-US" w:eastAsia="en-US" w:bidi="ar-SA"/>
               </w:rPr>
-              <w:t xml:space="preserve">Евро</w:t>
+              <w:t xml:space="preserve">Рубль</w:t>
             </w:r>
           </w:p>
         </w:tc>
@@ -1081,6 +1081,7 @@
               <w:pStyle w:val="Obsahtabulky"/>
               <w:widowControl w:val="false"/>
               <w:spacing w:before="0" w:after="103"/>
+              <w:jc w:val="center"/>
               <w:rPr/>
             </w:pPr>
             <w:r>
@@ -1092,45 +1093,7 @@
                 <w:szCs w:val="24"/>
                 <w:lang w:val="en-US" w:eastAsia="en-US" w:bidi="ar-SA"/>
               </w:rPr>
-              <w:t xml:space="preserve">Тип продукции: Кальян</w:t>
-            </w:r>
-          </w:p>
-          <w:p>
-            <w:pPr>
-              <w:pStyle w:val="Obsahtabulky"/>
-              <w:widowControl w:val="false"/>
-              <w:spacing w:before="0" w:after="103"/>
-              <w:rPr/>
-            </w:pPr>
-            <w:r>
-              <w:rPr>
-                <w:rFonts w:eastAsia="Calibri" w:cs="Times New Roman" w:ascii="Times New Roman" w:hAnsi="Times New Roman" w:eastAsiaTheme="minorHAnsi"/>
-                <w:color w:val="auto"/>
-                <w:kern w:val="0"/>
-                <w:sz w:val="24"/>
-                <w:szCs w:val="24"/>
-                <w:lang w:val="en-US" w:eastAsia="en-US" w:bidi="ar-SA"/>
-              </w:rPr>
-              <w:t xml:space="preserve">Модель: Optima</w:t>
-            </w:r>
-          </w:p>
-          <w:p>
-            <w:pPr>
-              <w:pStyle w:val="Obsahtabulky"/>
-              <w:widowControl w:val="false"/>
-              <w:spacing w:before="0" w:after="103"/>
-              <w:rPr/>
-            </w:pPr>
-            <w:r>
-              <w:rPr>
-                <w:rFonts w:eastAsia="Calibri" w:cs="Times New Roman" w:ascii="Times New Roman" w:hAnsi="Times New Roman" w:eastAsiaTheme="minorHAnsi"/>
-                <w:color w:val="auto"/>
-                <w:kern w:val="0"/>
-                <w:sz w:val="24"/>
-                <w:szCs w:val="24"/>
-                <w:lang w:val="en-US" w:eastAsia="en-US" w:bidi="ar-SA"/>
-              </w:rPr>
-              <w:t xml:space="preserve">Цвет: Черный</w:t>
+              <w:t xml:space="preserve"/>
             </w:r>
           </w:p>
         </w:tc>
@@ -1161,14 +1124,14 @@
                 <w:szCs w:val="24"/>
                 <w:lang w:val="en-US" w:eastAsia="en-US" w:bidi="ar-SA"/>
               </w:rPr>
-              <w:t xml:space="preserve">15</w:t>
+              <w:t xml:space="preserve">13</w:t>
             </w:r>
           </w:p>
         </w:tc>
         <w:tc>
           <w:tcPr>
             <w:tcW w:w="1969" w:type="dxa"/>
-            <w:gridSpan w:val="3"/>
+            <w:gridSpan w:val="2"/>
             <w:tcBorders>
               <w:top w:val="single" w:sz="2" w:space="0" w:color="000001"/>
               <w:left w:val="single" w:sz="2" w:space="0" w:color="000001"/>
@@ -1225,7 +1188,172 @@
                 <w:szCs w:val="24"/>
                 <w:lang w:val="en-US" w:eastAsia="en-US" w:bidi="ar-SA"/>
               </w:rPr>
-              <w:t xml:space="preserve">82500.00</w:t>
+              <w:t xml:space="preserve">71500.00</w:t>
+            </w:r>
+          </w:p>
+        </w:tc>
+      </w:tr>
+      <w:tr>
+        <w:trPr/>
+        <w:tc>
+          <w:tcPr>
+            <w:tcW w:w="672" w:type="dxa"/>
+            <w:tcBorders>
+              <w:top w:val="single" w:sz="2" w:space="0" w:color="000001"/>
+              <w:left w:val="single" w:sz="2" w:space="0" w:color="000001"/>
+              <w:bottom w:val="single" w:sz="2" w:space="0" w:color="000001"/>
+            </w:tcBorders>
+          </w:tcPr>
+          <w:p>
+            <w:pPr>
+              <w:pStyle w:val="Obsahtabulky"/>
+              <w:widowControl w:val="false"/>
+              <w:spacing w:before="0" w:after="160"/>
+              <w:rPr>
+                <w:rFonts w:ascii="Times New Roman" w:hAnsi="Times New Roman" w:eastAsia="Calibri" w:cs="Times New Roman" w:eastAsiaTheme="minorHAnsi"/>
+                <w:color w:val="auto"/>
+                <w:kern w:val="0"/>
+                <w:sz w:val="24"/>
+                <w:szCs w:val="24"/>
+                <w:lang w:val="en-US" w:eastAsia="en-US" w:bidi="ar-SA"/>
+              </w:rPr>
+            </w:pPr>
+            <w:r>
+              <w:rPr>
+                <w:rFonts w:eastAsia="Calibri" w:cs="Times New Roman" w:ascii="Times New Roman" w:hAnsi="Times New Roman" w:eastAsiaTheme="minorHAnsi"/>
+                <w:color w:val="auto"/>
+                <w:kern w:val="0"/>
+                <w:sz w:val="24"/>
+                <w:szCs w:val="24"/>
+                <w:lang w:val="en-US" w:eastAsia="en-US" w:bidi="ar-SA"/>
+              </w:rPr>
+              <w:t xml:space="preserve">2</w:t>
+            </w:r>
+          </w:p>
+        </w:tc>
+        <w:tc>
+          <w:tcPr>
+            <w:tcW w:w="5110" w:type="dxa"/>
+            <w:gridSpan w:val="3"/>
+            <w:tcBorders>
+              <w:top w:val="single" w:sz="2" w:space="0" w:color="000001"/>
+              <w:left w:val="single" w:sz="2" w:space="0" w:color="000001"/>
+              <w:bottom w:val="single" w:sz="2" w:space="0" w:color="000001"/>
+            </w:tcBorders>
+          </w:tcPr>
+          <w:p>
+            <w:pPr>
+              <w:pStyle w:val="Obsahtabulky"/>
+              <w:widowControl w:val="false"/>
+              <w:spacing w:before="0" w:after="103"/>
+              <w:jc w:val="center"/>
+              <w:rPr/>
+            </w:pPr>
+            <w:r>
+              <w:rPr>
+                <w:rFonts w:eastAsia="Calibri" w:cs="Times New Roman" w:ascii="Times New Roman" w:hAnsi="Times New Roman" w:eastAsiaTheme="minorHAnsi"/>
+                <w:color w:val="auto"/>
+                <w:kern w:val="0"/>
+                <w:sz w:val="24"/>
+                <w:szCs w:val="24"/>
+                <w:lang w:val="en-US" w:eastAsia="en-US" w:bidi="ar-SA"/>
+              </w:rPr>
+              <w:t xml:space="preserve"/>
+            </w:r>
+          </w:p>
+        </w:tc>
+        <w:tc>
+          <w:tcPr>
+            <w:tcW w:w="1288" w:type="dxa"/>
+            <w:gridSpan w:val="3"/>
+            <w:tcBorders>
+              <w:top w:val="single" w:sz="2" w:space="0" w:color="000001"/>
+              <w:left w:val="single" w:sz="2" w:space="0" w:color="000001"/>
+              <w:bottom w:val="single" w:sz="2" w:space="0" w:color="000001"/>
+            </w:tcBorders>
+          </w:tcPr>
+          <w:p>
+            <w:pPr>
+              <w:pStyle w:val="Obsahtabulky"/>
+              <w:widowControl w:val="false"/>
+              <w:spacing w:before="0" w:after="160"/>
+              <w:jc w:val="center"/>
+              <w:rPr/>
+            </w:pPr>
+            <w:r>
+              <w:rPr>
+                <w:rFonts w:eastAsia="Calibri" w:cs="Times New Roman" w:ascii="Times New Roman" w:hAnsi="Times New Roman" w:eastAsiaTheme="minorHAnsi"/>
+                <w:color w:val="auto"/>
+                <w:kern w:val="0"/>
+                <w:sz w:val="24"/>
+                <w:szCs w:val="24"/>
+                <w:lang w:val="en-US" w:eastAsia="en-US" w:bidi="ar-SA"/>
+              </w:rPr>
+              <w:t xml:space="preserve">5</w:t>
+            </w:r>
+          </w:p>
+        </w:tc>
+        <w:tc>
+          <w:tcPr>
+            <w:tcW w:w="1969" w:type="dxa"/>
+            <w:gridSpan w:val="2"/>
+            <w:tcBorders>
+              <w:top w:val="single" w:sz="2" w:space="0" w:color="000001"/>
+              <w:left w:val="single" w:sz="2" w:space="0" w:color="000001"/>
+              <w:bottom w:val="single" w:sz="2" w:space="0" w:color="000001"/>
+              <w:right w:val="single" w:sz="2" w:space="0" w:color="000001"/>
+            </w:tcBorders>
+          </w:tcPr>
+          <w:p>
+            <w:pPr>
+              <w:pStyle w:val="Obsahtabulky"/>
+              <w:widowControl w:val="false"/>
+              <w:spacing w:before="0" w:after="160"/>
+              <w:jc w:val="center"/>
+              <w:rPr/>
+            </w:pPr>
+            <w:r>
+              <w:rPr>
+                <w:rFonts w:eastAsia="Calibri" w:cs="Times New Roman" w:ascii="Times New Roman" w:hAnsi="Times New Roman" w:eastAsiaTheme="minorHAnsi"/>
+                <w:color w:val="auto"/>
+                <w:kern w:val="0"/>
+                <w:sz w:val="24"/>
+                <w:szCs w:val="24"/>
+                <w:lang w:val="en-US" w:eastAsia="en-US" w:bidi="ar-SA"/>
+              </w:rPr>
+              <w:t xml:space="preserve">4000.00</w:t>
+            </w:r>
+          </w:p>
+        </w:tc>
+        <w:tc>
+          <w:tcPr>
+            <w:tcW w:w="1877" w:type="dxa"/>
+            <w:gridSpan w:val="3"/>
+            <w:tcBorders>
+              <w:top w:val="single" w:sz="2" w:space="0" w:color="000001"/>
+              <w:left w:val="single" w:sz="2" w:space="0" w:color="000001"/>
+              <w:bottom w:val="single" w:sz="2" w:space="0" w:color="000001"/>
+              <w:right w:val="single" w:sz="2" w:space="0" w:color="000001"/>
+            </w:tcBorders>
+          </w:tcPr>
+          <w:p>
+            <w:pPr>
+              <w:pStyle w:val="Obsahtabulky"/>
+              <w:widowControl w:val="false"/>
+              <w:spacing w:before="0" w:after="160"/>
+              <w:jc w:val="center"/>
+              <w:rPr/>
+            </w:pPr>
+            <w:r>
+              <w:rPr>
+                <w:rFonts w:eastAsia="Calibri" w:cs="Times New Roman" w:ascii="Times New Roman" w:hAnsi="Times New Roman" w:eastAsiaTheme="minorHAnsi"/>
+                <w:color w:val="auto"/>
+                <w:kern w:val="0"/>
+                <w:sz w:val="24"/>
+                <w:szCs w:val="24"/>
+                <w:lang w:val="en-US" w:eastAsia="en-US" w:bidi="ar-SA"/>
+              </w:rPr>
+              <w:t xml:space="preserve">20000.00</w:t>
             </w:r>
           </w:p>
         </w:tc>
@@ -1256,7 +1384,7 @@
             <w:r>
               <w:rPr>
                 <w:rFonts w:cs="Times New Roman" w:ascii="Times New Roman" w:hAnsi="Times New Roman"/>
-                <w:sz w:val="28"/>
+                <w:sz w:val="20"/>
                 <w:szCs w:val="28"/>
               </w:rPr>
             </w:r>
@@ -1322,7 +1450,7 @@
                 <w:rFonts w:eastAsia="Calibri" w:cs="Times New Roman" w:eastAsiaTheme="minorHAnsi" w:ascii="Times New Roman" w:hAnsi="Times New Roman"/>
                 <w:color w:val="auto"/>
                 <w:kern w:val="0"/>
-                <w:sz w:val="24"/>
+                <w:sz w:val="20"/>
                 <w:szCs w:val="24"/>
                 <w:lang w:val="en-US" w:eastAsia="en-US" w:bidi="ar-SA"/>
               </w:rPr>
@@ -1332,7 +1460,7 @@
         <w:tc>
           <w:tcPr>
             <w:tcW w:w="1989" w:type="dxa"/>
-            <w:gridSpan w:val="3"/>
+            <w:gridSpan w:val="2"/>
             <w:tcBorders/>
           </w:tcPr>
           <w:p>
@@ -1355,7 +1483,7 @@
                 <w:rFonts w:eastAsia="Calibri" w:cs="Times New Roman" w:eastAsiaTheme="minorHAnsi" w:ascii="Times New Roman" w:hAnsi="Times New Roman"/>
                 <w:color w:val="auto"/>
                 <w:kern w:val="0"/>
-                <w:sz w:val="24"/>
+                <w:sz w:val="20"/>
                 <w:szCs w:val="24"/>
                 <w:lang w:val="en-US" w:eastAsia="en-US" w:bidi="ar-SA"/>
               </w:rPr>
@@ -1392,7 +1520,7 @@
                 <w:szCs w:val="24"/>
                 <w:lang w:val="en-US" w:eastAsia="en-US" w:bidi="ar-SA"/>
               </w:rPr>
-              <w:t xml:space="preserve">82500.00</w:t>
+              <w:t xml:space="preserve">91500.00</w:t>
             </w:r>
           </w:p>
         </w:tc>
@@ -1493,7 +1621,7 @@
           <w:szCs w:val="24"/>
           <w:lang w:val="en-US" w:eastAsia="en-US" w:bidi="ar-SA"/>
         </w:rPr>
-        <w:t xml:space="preserve">Описание поставки</w:t>
+        <w:t xml:space="preserve">Поставка продукции производится со склада продукции в г. Санкт-Петербург</w:t>
         <w:tab/>
       </w:r>
       <w:r>
@@ -1536,7 +1664,7 @@
           <w:szCs w:val="24"/>
           <w:lang w:val="ru-RU" w:eastAsia="en-US" w:bidi="ar-SA"/>
         </w:rPr>
-        <w:t xml:space="preserve">Описание поставки</w:t>
+        <w:t xml:space="preserve">Поставка продукции производится со склада продукции в г. Санкт-Петербург</w:t>
       </w:r>
       <w:r>
         <w:rPr>

</xml_diff>

<commit_message>
added files to contractors
</commit_message>
<xml_diff>
--- a/firmmanager/static/app_documents/layouts/invoice.docx
+++ b/firmmanager/static/app_documents/layouts/invoice.docx
@@ -239,7 +239,7 @@
                 <w:szCs w:val="24"/>
                 <w:lang w:val="en-US" w:eastAsia="en-US" w:bidi="ar-SA"/>
               </w:rPr>
-              <w:t xml:space="preserve">Address: 346 429,  г. Новочеркасск,  ул. Спуск Красный д.41, кв.6,</w:t>
+              <w:t xml:space="preserve">Address: Some address,</w:t>
             </w:r>
           </w:p>
           <w:p>
@@ -624,7 +624,7 @@
                 <w:szCs w:val="24"/>
                 <w:lang w:val="en-US" w:eastAsia="en-US" w:bidi="ar-SA"/>
               </w:rPr>
-              <w:t xml:space="preserve">№/No. 2021-001  от/from 2021-03-20</w:t>
+              <w:t xml:space="preserve">№/No. 2021-002  от/from 2021-03-23</w:t>
             </w:r>
           </w:p>
         </w:tc>
@@ -880,7 +880,7 @@
                 <w:szCs w:val="24"/>
                 <w:lang w:val="en-US" w:eastAsia="en-US" w:bidi="ar-SA"/>
               </w:rPr>
-              <w:t xml:space="preserve">Рубль</w:t>
+              <w:t xml:space="preserve">Датская крона</w:t>
             </w:r>
             <w:r>
               <w:rPr>
@@ -941,7 +941,7 @@
                 <w:szCs w:val="24"/>
                 <w:lang w:val="en-US" w:eastAsia="en-US" w:bidi="ar-SA"/>
               </w:rPr>
-              <w:t xml:space="preserve">Рубль</w:t>
+              <w:t xml:space="preserve">Датская крона</w:t>
             </w:r>
           </w:p>
         </w:tc>
@@ -982,7 +982,7 @@
                 <w:szCs w:val="24"/>
                 <w:lang w:val="en-US" w:eastAsia="en-US" w:bidi="ar-SA"/>
               </w:rPr>
-              <w:t xml:space="preserve">Рубль</w:t>
+              <w:t xml:space="preserve">Датская крона</w:t>
             </w:r>
             <w:r>
               <w:rPr>
@@ -1023,7 +1023,7 @@
                 <w:szCs w:val="24"/>
                 <w:lang w:val="en-US" w:eastAsia="en-US" w:bidi="ar-SA"/>
               </w:rPr>
-              <w:t xml:space="preserve">Рубль</w:t>
+              <w:t xml:space="preserve">Датская крона</w:t>
             </w:r>
           </w:p>
         </w:tc>
@@ -1124,7 +1124,7 @@
                 <w:szCs w:val="24"/>
                 <w:lang w:val="en-US" w:eastAsia="en-US" w:bidi="ar-SA"/>
               </w:rPr>
-              <w:t xml:space="preserve">13</w:t>
+              <w:t xml:space="preserve">3</w:t>
             </w:r>
           </w:p>
         </w:tc>
@@ -1188,7 +1188,7 @@
                 <w:szCs w:val="24"/>
                 <w:lang w:val="en-US" w:eastAsia="en-US" w:bidi="ar-SA"/>
               </w:rPr>
-              <w:t xml:space="preserve">71500.00</w:t>
+              <w:t xml:space="preserve">16500.00</w:t>
             </w:r>
           </w:p>
         </w:tc>
@@ -1289,7 +1289,7 @@
                 <w:szCs w:val="24"/>
                 <w:lang w:val="en-US" w:eastAsia="en-US" w:bidi="ar-SA"/>
               </w:rPr>
-              <w:t xml:space="preserve">5</w:t>
+              <w:t xml:space="preserve">6</w:t>
             </w:r>
           </w:p>
         </w:tc>
@@ -1353,6 +1353,171 @@
                 <w:szCs w:val="24"/>
                 <w:lang w:val="en-US" w:eastAsia="en-US" w:bidi="ar-SA"/>
               </w:rPr>
+              <w:t xml:space="preserve">24000.00</w:t>
+            </w:r>
+          </w:p>
+        </w:tc>
+      </w:tr>
+      <w:tr>
+        <w:trPr/>
+        <w:tc>
+          <w:tcPr>
+            <w:tcW w:w="672" w:type="dxa"/>
+            <w:tcBorders>
+              <w:top w:val="single" w:sz="2" w:space="0" w:color="000001"/>
+              <w:left w:val="single" w:sz="2" w:space="0" w:color="000001"/>
+              <w:bottom w:val="single" w:sz="2" w:space="0" w:color="000001"/>
+            </w:tcBorders>
+          </w:tcPr>
+          <w:p>
+            <w:pPr>
+              <w:pStyle w:val="Obsahtabulky"/>
+              <w:widowControl w:val="false"/>
+              <w:spacing w:before="0" w:after="160"/>
+              <w:rPr>
+                <w:rFonts w:ascii="Times New Roman" w:hAnsi="Times New Roman" w:eastAsia="Calibri" w:cs="Times New Roman" w:eastAsiaTheme="minorHAnsi"/>
+                <w:color w:val="auto"/>
+                <w:kern w:val="0"/>
+                <w:sz w:val="24"/>
+                <w:szCs w:val="24"/>
+                <w:lang w:val="en-US" w:eastAsia="en-US" w:bidi="ar-SA"/>
+              </w:rPr>
+            </w:pPr>
+            <w:r>
+              <w:rPr>
+                <w:rFonts w:eastAsia="Calibri" w:cs="Times New Roman" w:ascii="Times New Roman" w:hAnsi="Times New Roman" w:eastAsiaTheme="minorHAnsi"/>
+                <w:color w:val="auto"/>
+                <w:kern w:val="0"/>
+                <w:sz w:val="24"/>
+                <w:szCs w:val="24"/>
+                <w:lang w:val="en-US" w:eastAsia="en-US" w:bidi="ar-SA"/>
+              </w:rPr>
+              <w:t xml:space="preserve">3</w:t>
+            </w:r>
+          </w:p>
+        </w:tc>
+        <w:tc>
+          <w:tcPr>
+            <w:tcW w:w="5110" w:type="dxa"/>
+            <w:gridSpan w:val="3"/>
+            <w:tcBorders>
+              <w:top w:val="single" w:sz="2" w:space="0" w:color="000001"/>
+              <w:left w:val="single" w:sz="2" w:space="0" w:color="000001"/>
+              <w:bottom w:val="single" w:sz="2" w:space="0" w:color="000001"/>
+            </w:tcBorders>
+          </w:tcPr>
+          <w:p>
+            <w:pPr>
+              <w:pStyle w:val="Obsahtabulky"/>
+              <w:widowControl w:val="false"/>
+              <w:spacing w:before="0" w:after="103"/>
+              <w:jc w:val="center"/>
+              <w:rPr/>
+            </w:pPr>
+            <w:r>
+              <w:rPr>
+                <w:rFonts w:eastAsia="Calibri" w:cs="Times New Roman" w:ascii="Times New Roman" w:hAnsi="Times New Roman" w:eastAsiaTheme="minorHAnsi"/>
+                <w:color w:val="auto"/>
+                <w:kern w:val="0"/>
+                <w:sz w:val="24"/>
+                <w:szCs w:val="24"/>
+                <w:lang w:val="en-US" w:eastAsia="en-US" w:bidi="ar-SA"/>
+              </w:rPr>
+              <w:t xml:space="preserve"/>
+            </w:r>
+          </w:p>
+        </w:tc>
+        <w:tc>
+          <w:tcPr>
+            <w:tcW w:w="1288" w:type="dxa"/>
+            <w:gridSpan w:val="3"/>
+            <w:tcBorders>
+              <w:top w:val="single" w:sz="2" w:space="0" w:color="000001"/>
+              <w:left w:val="single" w:sz="2" w:space="0" w:color="000001"/>
+              <w:bottom w:val="single" w:sz="2" w:space="0" w:color="000001"/>
+            </w:tcBorders>
+          </w:tcPr>
+          <w:p>
+            <w:pPr>
+              <w:pStyle w:val="Obsahtabulky"/>
+              <w:widowControl w:val="false"/>
+              <w:spacing w:before="0" w:after="160"/>
+              <w:jc w:val="center"/>
+              <w:rPr/>
+            </w:pPr>
+            <w:r>
+              <w:rPr>
+                <w:rFonts w:eastAsia="Calibri" w:cs="Times New Roman" w:ascii="Times New Roman" w:hAnsi="Times New Roman" w:eastAsiaTheme="minorHAnsi"/>
+                <w:color w:val="auto"/>
+                <w:kern w:val="0"/>
+                <w:sz w:val="24"/>
+                <w:szCs w:val="24"/>
+                <w:lang w:val="en-US" w:eastAsia="en-US" w:bidi="ar-SA"/>
+              </w:rPr>
+              <w:t xml:space="preserve">5</w:t>
+            </w:r>
+          </w:p>
+        </w:tc>
+        <w:tc>
+          <w:tcPr>
+            <w:tcW w:w="1969" w:type="dxa"/>
+            <w:gridSpan w:val="2"/>
+            <w:tcBorders>
+              <w:top w:val="single" w:sz="2" w:space="0" w:color="000001"/>
+              <w:left w:val="single" w:sz="2" w:space="0" w:color="000001"/>
+              <w:bottom w:val="single" w:sz="2" w:space="0" w:color="000001"/>
+              <w:right w:val="single" w:sz="2" w:space="0" w:color="000001"/>
+            </w:tcBorders>
+          </w:tcPr>
+          <w:p>
+            <w:pPr>
+              <w:pStyle w:val="Obsahtabulky"/>
+              <w:widowControl w:val="false"/>
+              <w:spacing w:before="0" w:after="160"/>
+              <w:jc w:val="center"/>
+              <w:rPr/>
+            </w:pPr>
+            <w:r>
+              <w:rPr>
+                <w:rFonts w:eastAsia="Calibri" w:cs="Times New Roman" w:ascii="Times New Roman" w:hAnsi="Times New Roman" w:eastAsiaTheme="minorHAnsi"/>
+                <w:color w:val="auto"/>
+                <w:kern w:val="0"/>
+                <w:sz w:val="24"/>
+                <w:szCs w:val="24"/>
+                <w:lang w:val="en-US" w:eastAsia="en-US" w:bidi="ar-SA"/>
+              </w:rPr>
+              <w:t xml:space="preserve">4000.00</w:t>
+            </w:r>
+          </w:p>
+        </w:tc>
+        <w:tc>
+          <w:tcPr>
+            <w:tcW w:w="1877" w:type="dxa"/>
+            <w:gridSpan w:val="3"/>
+            <w:tcBorders>
+              <w:top w:val="single" w:sz="2" w:space="0" w:color="000001"/>
+              <w:left w:val="single" w:sz="2" w:space="0" w:color="000001"/>
+              <w:bottom w:val="single" w:sz="2" w:space="0" w:color="000001"/>
+              <w:right w:val="single" w:sz="2" w:space="0" w:color="000001"/>
+            </w:tcBorders>
+          </w:tcPr>
+          <w:p>
+            <w:pPr>
+              <w:pStyle w:val="Obsahtabulky"/>
+              <w:widowControl w:val="false"/>
+              <w:spacing w:before="0" w:after="160"/>
+              <w:jc w:val="center"/>
+              <w:rPr/>
+            </w:pPr>
+            <w:r>
+              <w:rPr>
+                <w:rFonts w:eastAsia="Calibri" w:cs="Times New Roman" w:ascii="Times New Roman" w:hAnsi="Times New Roman" w:eastAsiaTheme="minorHAnsi"/>
+                <w:color w:val="auto"/>
+                <w:kern w:val="0"/>
+                <w:sz w:val="24"/>
+                <w:szCs w:val="24"/>
+                <w:lang w:val="en-US" w:eastAsia="en-US" w:bidi="ar-SA"/>
+              </w:rPr>
               <w:t xml:space="preserve">20000.00</w:t>
             </w:r>
           </w:p>
@@ -1520,7 +1685,7 @@
                 <w:szCs w:val="24"/>
                 <w:lang w:val="en-US" w:eastAsia="en-US" w:bidi="ar-SA"/>
               </w:rPr>
-              <w:t xml:space="preserve">91500.00</w:t>
+              <w:t xml:space="preserve">60500.00</w:t>
             </w:r>
           </w:p>
         </w:tc>

</xml_diff>

<commit_message>
refactoring and some models modified
</commit_message>
<xml_diff>
--- a/firmmanager/static/app_documents/layouts/invoice.docx
+++ b/firmmanager/static/app_documents/layouts/invoice.docx
@@ -26,7 +26,7 @@
           <w:szCs w:val="28"/>
           <w:lang w:val="en-US"/>
         </w:rPr>
-        <w:t xml:space="preserve">1/INVOICE</w:t>
+        <w:t xml:space="preserve">2021-002/INVOICE</w:t>
       </w:r>
       <w:r>
         <w:rPr>
@@ -41,7 +41,7 @@
           <w:szCs w:val="28"/>
           <w:lang w:val="en-US"/>
         </w:rPr>
-        <w:t xml:space="preserve">NO. 1                           </w:t>
+        <w:t xml:space="preserve">NO. 2021-002                           </w:t>
       </w:r>
     </w:p>
     <w:tbl>
@@ -160,7 +160,7 @@
                 <w:szCs w:val="24"/>
                 <w:lang w:val="en-US" w:eastAsia="en-US" w:bidi="ar-SA"/>
               </w:rPr>
-              <w:t xml:space="preserve">ООО "Hookah Retrofit"</w:t>
+              <w:t xml:space="preserve">ИП Геркен П.В.</w:t>
             </w:r>
           </w:p>
           <w:p>
@@ -239,7 +239,7 @@
                 <w:szCs w:val="24"/>
                 <w:lang w:val="en-US" w:eastAsia="en-US" w:bidi="ar-SA"/>
               </w:rPr>
-              <w:t xml:space="preserve">Address: Some address,</w:t>
+              <w:t xml:space="preserve">Address: г. Новочеркасск, Красный спуск, д.6,</w:t>
             </w:r>
           </w:p>
           <w:p>
@@ -386,7 +386,7 @@
                 <w:szCs w:val="24"/>
                 <w:lang w:val="en-US" w:eastAsia="en-US" w:bidi="ar-SA"/>
               </w:rPr>
-              <w:t xml:space="preserve">Company name: Canada Black Smoke</w:t>
+              <w:t xml:space="preserve">Company name: Novochikago Alfa Smoke</w:t>
             </w:r>
           </w:p>
           <w:p>
@@ -438,7 +438,7 @@
                 <w:szCs w:val="24"/>
                 <w:lang w:val="en-US" w:eastAsia="en-US" w:bidi="ar-SA"/>
               </w:rPr>
-              <w:t xml:space="preserve">Company address: Canada</w:t>
+              <w:t xml:space="preserve">Company address: Россия</w:t>
             </w:r>
           </w:p>
           <w:p>
@@ -624,7 +624,7 @@
                 <w:szCs w:val="24"/>
                 <w:lang w:val="en-US" w:eastAsia="en-US" w:bidi="ar-SA"/>
               </w:rPr>
-              <w:t xml:space="preserve">№/No. 2021-002  от/from 2021-03-23</w:t>
+              <w:t xml:space="preserve">№/No. 2021-001  от/from 2021-04-06</w:t>
             </w:r>
           </w:p>
         </w:tc>
@@ -661,7 +661,7 @@
                 <w:szCs w:val="24"/>
                 <w:lang w:val="en-US" w:eastAsia="en-US" w:bidi="ar-SA"/>
               </w:rPr>
-              <w:t xml:space="preserve">Loading Place: г. Санкт-Петербург</w:t>
+              <w:t xml:space="preserve">Loading Place: Новочеркасск</w:t>
             </w:r>
           </w:p>
         </w:tc>
@@ -880,7 +880,7 @@
                 <w:szCs w:val="24"/>
                 <w:lang w:val="en-US" w:eastAsia="en-US" w:bidi="ar-SA"/>
               </w:rPr>
-              <w:t xml:space="preserve">Датская крона</w:t>
+              <w:t xml:space="preserve">Доллар США</w:t>
             </w:r>
             <w:r>
               <w:rPr>
@@ -941,7 +941,7 @@
                 <w:szCs w:val="24"/>
                 <w:lang w:val="en-US" w:eastAsia="en-US" w:bidi="ar-SA"/>
               </w:rPr>
-              <w:t xml:space="preserve">Датская крона</w:t>
+              <w:t xml:space="preserve">Доллар США</w:t>
             </w:r>
           </w:p>
         </w:tc>
@@ -982,7 +982,7 @@
                 <w:szCs w:val="24"/>
                 <w:lang w:val="en-US" w:eastAsia="en-US" w:bidi="ar-SA"/>
               </w:rPr>
-              <w:t xml:space="preserve">Датская крона</w:t>
+              <w:t xml:space="preserve">Доллар США</w:t>
             </w:r>
             <w:r>
               <w:rPr>
@@ -1023,502 +1023,7 @@
                 <w:szCs w:val="24"/>
                 <w:lang w:val="en-US" w:eastAsia="en-US" w:bidi="ar-SA"/>
               </w:rPr>
-              <w:t xml:space="preserve">Датская крона</w:t>
-            </w:r>
-          </w:p>
-        </w:tc>
-      </w:tr>
-      <w:tr>
-        <w:trPr/>
-        <w:tc>
-          <w:tcPr>
-            <w:tcW w:w="672" w:type="dxa"/>
-            <w:tcBorders>
-              <w:top w:val="single" w:sz="2" w:space="0" w:color="000001"/>
-              <w:left w:val="single" w:sz="2" w:space="0" w:color="000001"/>
-              <w:bottom w:val="single" w:sz="2" w:space="0" w:color="000001"/>
-            </w:tcBorders>
-          </w:tcPr>
-          <w:p>
-            <w:pPr>
-              <w:pStyle w:val="Obsahtabulky"/>
-              <w:widowControl w:val="false"/>
-              <w:spacing w:before="0" w:after="160"/>
-              <w:rPr>
-                <w:rFonts w:ascii="Times New Roman" w:hAnsi="Times New Roman" w:eastAsia="Calibri" w:cs="Times New Roman" w:eastAsiaTheme="minorHAnsi"/>
-                <w:color w:val="auto"/>
-                <w:kern w:val="0"/>
-                <w:sz w:val="24"/>
-                <w:szCs w:val="24"/>
-                <w:lang w:val="en-US" w:eastAsia="en-US" w:bidi="ar-SA"/>
-              </w:rPr>
-            </w:pPr>
-            <w:r>
-              <w:rPr>
-                <w:rFonts w:eastAsia="Calibri" w:cs="Times New Roman" w:ascii="Times New Roman" w:hAnsi="Times New Roman" w:eastAsiaTheme="minorHAnsi"/>
-                <w:color w:val="auto"/>
-                <w:kern w:val="0"/>
-                <w:sz w:val="24"/>
-                <w:szCs w:val="24"/>
-                <w:lang w:val="en-US" w:eastAsia="en-US" w:bidi="ar-SA"/>
-              </w:rPr>
-              <w:t xml:space="preserve">1</w:t>
-            </w:r>
-          </w:p>
-        </w:tc>
-        <w:tc>
-          <w:tcPr>
-            <w:tcW w:w="5110" w:type="dxa"/>
-            <w:gridSpan w:val="3"/>
-            <w:tcBorders>
-              <w:top w:val="single" w:sz="2" w:space="0" w:color="000001"/>
-              <w:left w:val="single" w:sz="2" w:space="0" w:color="000001"/>
-              <w:bottom w:val="single" w:sz="2" w:space="0" w:color="000001"/>
-            </w:tcBorders>
-          </w:tcPr>
-          <w:p>
-            <w:pPr>
-              <w:pStyle w:val="Obsahtabulky"/>
-              <w:widowControl w:val="false"/>
-              <w:spacing w:before="0" w:after="103"/>
-              <w:jc w:val="center"/>
-              <w:rPr/>
-            </w:pPr>
-            <w:r>
-              <w:rPr>
-                <w:rFonts w:eastAsia="Calibri" w:cs="Times New Roman" w:ascii="Times New Roman" w:hAnsi="Times New Roman" w:eastAsiaTheme="minorHAnsi"/>
-                <w:color w:val="auto"/>
-                <w:kern w:val="0"/>
-                <w:sz w:val="24"/>
-                <w:szCs w:val="24"/>
-                <w:lang w:val="en-US" w:eastAsia="en-US" w:bidi="ar-SA"/>
-              </w:rPr>
-              <w:t xml:space="preserve"/>
-            </w:r>
-          </w:p>
-        </w:tc>
-        <w:tc>
-          <w:tcPr>
-            <w:tcW w:w="1288" w:type="dxa"/>
-            <w:gridSpan w:val="3"/>
-            <w:tcBorders>
-              <w:top w:val="single" w:sz="2" w:space="0" w:color="000001"/>
-              <w:left w:val="single" w:sz="2" w:space="0" w:color="000001"/>
-              <w:bottom w:val="single" w:sz="2" w:space="0" w:color="000001"/>
-            </w:tcBorders>
-          </w:tcPr>
-          <w:p>
-            <w:pPr>
-              <w:pStyle w:val="Obsahtabulky"/>
-              <w:widowControl w:val="false"/>
-              <w:spacing w:before="0" w:after="160"/>
-              <w:jc w:val="center"/>
-              <w:rPr/>
-            </w:pPr>
-            <w:r>
-              <w:rPr>
-                <w:rFonts w:eastAsia="Calibri" w:cs="Times New Roman" w:ascii="Times New Roman" w:hAnsi="Times New Roman" w:eastAsiaTheme="minorHAnsi"/>
-                <w:color w:val="auto"/>
-                <w:kern w:val="0"/>
-                <w:sz w:val="24"/>
-                <w:szCs w:val="24"/>
-                <w:lang w:val="en-US" w:eastAsia="en-US" w:bidi="ar-SA"/>
-              </w:rPr>
-              <w:t xml:space="preserve">3</w:t>
-            </w:r>
-          </w:p>
-        </w:tc>
-        <w:tc>
-          <w:tcPr>
-            <w:tcW w:w="1969" w:type="dxa"/>
-            <w:gridSpan w:val="2"/>
-            <w:tcBorders>
-              <w:top w:val="single" w:sz="2" w:space="0" w:color="000001"/>
-              <w:left w:val="single" w:sz="2" w:space="0" w:color="000001"/>
-              <w:bottom w:val="single" w:sz="2" w:space="0" w:color="000001"/>
-              <w:right w:val="single" w:sz="2" w:space="0" w:color="000001"/>
-            </w:tcBorders>
-          </w:tcPr>
-          <w:p>
-            <w:pPr>
-              <w:pStyle w:val="Obsahtabulky"/>
-              <w:widowControl w:val="false"/>
-              <w:spacing w:before="0" w:after="160"/>
-              <w:jc w:val="center"/>
-              <w:rPr/>
-            </w:pPr>
-            <w:r>
-              <w:rPr>
-                <w:rFonts w:eastAsia="Calibri" w:cs="Times New Roman" w:ascii="Times New Roman" w:hAnsi="Times New Roman" w:eastAsiaTheme="minorHAnsi"/>
-                <w:color w:val="auto"/>
-                <w:kern w:val="0"/>
-                <w:sz w:val="24"/>
-                <w:szCs w:val="24"/>
-                <w:lang w:val="en-US" w:eastAsia="en-US" w:bidi="ar-SA"/>
-              </w:rPr>
-              <w:t xml:space="preserve">5500.00</w:t>
-            </w:r>
-          </w:p>
-        </w:tc>
-        <w:tc>
-          <w:tcPr>
-            <w:tcW w:w="1877" w:type="dxa"/>
-            <w:gridSpan w:val="3"/>
-            <w:tcBorders>
-              <w:top w:val="single" w:sz="2" w:space="0" w:color="000001"/>
-              <w:left w:val="single" w:sz="2" w:space="0" w:color="000001"/>
-              <w:bottom w:val="single" w:sz="2" w:space="0" w:color="000001"/>
-              <w:right w:val="single" w:sz="2" w:space="0" w:color="000001"/>
-            </w:tcBorders>
-          </w:tcPr>
-          <w:p>
-            <w:pPr>
-              <w:pStyle w:val="Obsahtabulky"/>
-              <w:widowControl w:val="false"/>
-              <w:spacing w:before="0" w:after="160"/>
-              <w:jc w:val="center"/>
-              <w:rPr/>
-            </w:pPr>
-            <w:r>
-              <w:rPr>
-                <w:rFonts w:eastAsia="Calibri" w:cs="Times New Roman" w:ascii="Times New Roman" w:hAnsi="Times New Roman" w:eastAsiaTheme="minorHAnsi"/>
-                <w:color w:val="auto"/>
-                <w:kern w:val="0"/>
-                <w:sz w:val="24"/>
-                <w:szCs w:val="24"/>
-                <w:lang w:val="en-US" w:eastAsia="en-US" w:bidi="ar-SA"/>
-              </w:rPr>
-              <w:t xml:space="preserve">16500.00</w:t>
-            </w:r>
-          </w:p>
-        </w:tc>
-      </w:tr>
-      <w:tr>
-        <w:trPr/>
-        <w:tc>
-          <w:tcPr>
-            <w:tcW w:w="672" w:type="dxa"/>
-            <w:tcBorders>
-              <w:top w:val="single" w:sz="2" w:space="0" w:color="000001"/>
-              <w:left w:val="single" w:sz="2" w:space="0" w:color="000001"/>
-              <w:bottom w:val="single" w:sz="2" w:space="0" w:color="000001"/>
-            </w:tcBorders>
-          </w:tcPr>
-          <w:p>
-            <w:pPr>
-              <w:pStyle w:val="Obsahtabulky"/>
-              <w:widowControl w:val="false"/>
-              <w:spacing w:before="0" w:after="160"/>
-              <w:rPr>
-                <w:rFonts w:ascii="Times New Roman" w:hAnsi="Times New Roman" w:eastAsia="Calibri" w:cs="Times New Roman" w:eastAsiaTheme="minorHAnsi"/>
-                <w:color w:val="auto"/>
-                <w:kern w:val="0"/>
-                <w:sz w:val="24"/>
-                <w:szCs w:val="24"/>
-                <w:lang w:val="en-US" w:eastAsia="en-US" w:bidi="ar-SA"/>
-              </w:rPr>
-            </w:pPr>
-            <w:r>
-              <w:rPr>
-                <w:rFonts w:eastAsia="Calibri" w:cs="Times New Roman" w:ascii="Times New Roman" w:hAnsi="Times New Roman" w:eastAsiaTheme="minorHAnsi"/>
-                <w:color w:val="auto"/>
-                <w:kern w:val="0"/>
-                <w:sz w:val="24"/>
-                <w:szCs w:val="24"/>
-                <w:lang w:val="en-US" w:eastAsia="en-US" w:bidi="ar-SA"/>
-              </w:rPr>
-              <w:t xml:space="preserve">2</w:t>
-            </w:r>
-          </w:p>
-        </w:tc>
-        <w:tc>
-          <w:tcPr>
-            <w:tcW w:w="5110" w:type="dxa"/>
-            <w:gridSpan w:val="3"/>
-            <w:tcBorders>
-              <w:top w:val="single" w:sz="2" w:space="0" w:color="000001"/>
-              <w:left w:val="single" w:sz="2" w:space="0" w:color="000001"/>
-              <w:bottom w:val="single" w:sz="2" w:space="0" w:color="000001"/>
-            </w:tcBorders>
-          </w:tcPr>
-          <w:p>
-            <w:pPr>
-              <w:pStyle w:val="Obsahtabulky"/>
-              <w:widowControl w:val="false"/>
-              <w:spacing w:before="0" w:after="103"/>
-              <w:jc w:val="center"/>
-              <w:rPr/>
-            </w:pPr>
-            <w:r>
-              <w:rPr>
-                <w:rFonts w:eastAsia="Calibri" w:cs="Times New Roman" w:ascii="Times New Roman" w:hAnsi="Times New Roman" w:eastAsiaTheme="minorHAnsi"/>
-                <w:color w:val="auto"/>
-                <w:kern w:val="0"/>
-                <w:sz w:val="24"/>
-                <w:szCs w:val="24"/>
-                <w:lang w:val="en-US" w:eastAsia="en-US" w:bidi="ar-SA"/>
-              </w:rPr>
-              <w:t xml:space="preserve"/>
-            </w:r>
-          </w:p>
-        </w:tc>
-        <w:tc>
-          <w:tcPr>
-            <w:tcW w:w="1288" w:type="dxa"/>
-            <w:gridSpan w:val="3"/>
-            <w:tcBorders>
-              <w:top w:val="single" w:sz="2" w:space="0" w:color="000001"/>
-              <w:left w:val="single" w:sz="2" w:space="0" w:color="000001"/>
-              <w:bottom w:val="single" w:sz="2" w:space="0" w:color="000001"/>
-            </w:tcBorders>
-          </w:tcPr>
-          <w:p>
-            <w:pPr>
-              <w:pStyle w:val="Obsahtabulky"/>
-              <w:widowControl w:val="false"/>
-              <w:spacing w:before="0" w:after="160"/>
-              <w:jc w:val="center"/>
-              <w:rPr/>
-            </w:pPr>
-            <w:r>
-              <w:rPr>
-                <w:rFonts w:eastAsia="Calibri" w:cs="Times New Roman" w:ascii="Times New Roman" w:hAnsi="Times New Roman" w:eastAsiaTheme="minorHAnsi"/>
-                <w:color w:val="auto"/>
-                <w:kern w:val="0"/>
-                <w:sz w:val="24"/>
-                <w:szCs w:val="24"/>
-                <w:lang w:val="en-US" w:eastAsia="en-US" w:bidi="ar-SA"/>
-              </w:rPr>
-              <w:t xml:space="preserve">6</w:t>
-            </w:r>
-          </w:p>
-        </w:tc>
-        <w:tc>
-          <w:tcPr>
-            <w:tcW w:w="1969" w:type="dxa"/>
-            <w:gridSpan w:val="2"/>
-            <w:tcBorders>
-              <w:top w:val="single" w:sz="2" w:space="0" w:color="000001"/>
-              <w:left w:val="single" w:sz="2" w:space="0" w:color="000001"/>
-              <w:bottom w:val="single" w:sz="2" w:space="0" w:color="000001"/>
-              <w:right w:val="single" w:sz="2" w:space="0" w:color="000001"/>
-            </w:tcBorders>
-          </w:tcPr>
-          <w:p>
-            <w:pPr>
-              <w:pStyle w:val="Obsahtabulky"/>
-              <w:widowControl w:val="false"/>
-              <w:spacing w:before="0" w:after="160"/>
-              <w:jc w:val="center"/>
-              <w:rPr/>
-            </w:pPr>
-            <w:r>
-              <w:rPr>
-                <w:rFonts w:eastAsia="Calibri" w:cs="Times New Roman" w:ascii="Times New Roman" w:hAnsi="Times New Roman" w:eastAsiaTheme="minorHAnsi"/>
-                <w:color w:val="auto"/>
-                <w:kern w:val="0"/>
-                <w:sz w:val="24"/>
-                <w:szCs w:val="24"/>
-                <w:lang w:val="en-US" w:eastAsia="en-US" w:bidi="ar-SA"/>
-              </w:rPr>
-              <w:t xml:space="preserve">4000.00</w:t>
-            </w:r>
-          </w:p>
-        </w:tc>
-        <w:tc>
-          <w:tcPr>
-            <w:tcW w:w="1877" w:type="dxa"/>
-            <w:gridSpan w:val="3"/>
-            <w:tcBorders>
-              <w:top w:val="single" w:sz="2" w:space="0" w:color="000001"/>
-              <w:left w:val="single" w:sz="2" w:space="0" w:color="000001"/>
-              <w:bottom w:val="single" w:sz="2" w:space="0" w:color="000001"/>
-              <w:right w:val="single" w:sz="2" w:space="0" w:color="000001"/>
-            </w:tcBorders>
-          </w:tcPr>
-          <w:p>
-            <w:pPr>
-              <w:pStyle w:val="Obsahtabulky"/>
-              <w:widowControl w:val="false"/>
-              <w:spacing w:before="0" w:after="160"/>
-              <w:jc w:val="center"/>
-              <w:rPr/>
-            </w:pPr>
-            <w:r>
-              <w:rPr>
-                <w:rFonts w:eastAsia="Calibri" w:cs="Times New Roman" w:ascii="Times New Roman" w:hAnsi="Times New Roman" w:eastAsiaTheme="minorHAnsi"/>
-                <w:color w:val="auto"/>
-                <w:kern w:val="0"/>
-                <w:sz w:val="24"/>
-                <w:szCs w:val="24"/>
-                <w:lang w:val="en-US" w:eastAsia="en-US" w:bidi="ar-SA"/>
-              </w:rPr>
-              <w:t xml:space="preserve">24000.00</w:t>
-            </w:r>
-          </w:p>
-        </w:tc>
-      </w:tr>
-      <w:tr>
-        <w:trPr/>
-        <w:tc>
-          <w:tcPr>
-            <w:tcW w:w="672" w:type="dxa"/>
-            <w:tcBorders>
-              <w:top w:val="single" w:sz="2" w:space="0" w:color="000001"/>
-              <w:left w:val="single" w:sz="2" w:space="0" w:color="000001"/>
-              <w:bottom w:val="single" w:sz="2" w:space="0" w:color="000001"/>
-            </w:tcBorders>
-          </w:tcPr>
-          <w:p>
-            <w:pPr>
-              <w:pStyle w:val="Obsahtabulky"/>
-              <w:widowControl w:val="false"/>
-              <w:spacing w:before="0" w:after="160"/>
-              <w:rPr>
-                <w:rFonts w:ascii="Times New Roman" w:hAnsi="Times New Roman" w:eastAsia="Calibri" w:cs="Times New Roman" w:eastAsiaTheme="minorHAnsi"/>
-                <w:color w:val="auto"/>
-                <w:kern w:val="0"/>
-                <w:sz w:val="24"/>
-                <w:szCs w:val="24"/>
-                <w:lang w:val="en-US" w:eastAsia="en-US" w:bidi="ar-SA"/>
-              </w:rPr>
-            </w:pPr>
-            <w:r>
-              <w:rPr>
-                <w:rFonts w:eastAsia="Calibri" w:cs="Times New Roman" w:ascii="Times New Roman" w:hAnsi="Times New Roman" w:eastAsiaTheme="minorHAnsi"/>
-                <w:color w:val="auto"/>
-                <w:kern w:val="0"/>
-                <w:sz w:val="24"/>
-                <w:szCs w:val="24"/>
-                <w:lang w:val="en-US" w:eastAsia="en-US" w:bidi="ar-SA"/>
-              </w:rPr>
-              <w:t xml:space="preserve">3</w:t>
-            </w:r>
-          </w:p>
-        </w:tc>
-        <w:tc>
-          <w:tcPr>
-            <w:tcW w:w="5110" w:type="dxa"/>
-            <w:gridSpan w:val="3"/>
-            <w:tcBorders>
-              <w:top w:val="single" w:sz="2" w:space="0" w:color="000001"/>
-              <w:left w:val="single" w:sz="2" w:space="0" w:color="000001"/>
-              <w:bottom w:val="single" w:sz="2" w:space="0" w:color="000001"/>
-            </w:tcBorders>
-          </w:tcPr>
-          <w:p>
-            <w:pPr>
-              <w:pStyle w:val="Obsahtabulky"/>
-              <w:widowControl w:val="false"/>
-              <w:spacing w:before="0" w:after="103"/>
-              <w:jc w:val="center"/>
-              <w:rPr/>
-            </w:pPr>
-            <w:r>
-              <w:rPr>
-                <w:rFonts w:eastAsia="Calibri" w:cs="Times New Roman" w:ascii="Times New Roman" w:hAnsi="Times New Roman" w:eastAsiaTheme="minorHAnsi"/>
-                <w:color w:val="auto"/>
-                <w:kern w:val="0"/>
-                <w:sz w:val="24"/>
-                <w:szCs w:val="24"/>
-                <w:lang w:val="en-US" w:eastAsia="en-US" w:bidi="ar-SA"/>
-              </w:rPr>
-              <w:t xml:space="preserve"/>
-            </w:r>
-          </w:p>
-        </w:tc>
-        <w:tc>
-          <w:tcPr>
-            <w:tcW w:w="1288" w:type="dxa"/>
-            <w:gridSpan w:val="3"/>
-            <w:tcBorders>
-              <w:top w:val="single" w:sz="2" w:space="0" w:color="000001"/>
-              <w:left w:val="single" w:sz="2" w:space="0" w:color="000001"/>
-              <w:bottom w:val="single" w:sz="2" w:space="0" w:color="000001"/>
-            </w:tcBorders>
-          </w:tcPr>
-          <w:p>
-            <w:pPr>
-              <w:pStyle w:val="Obsahtabulky"/>
-              <w:widowControl w:val="false"/>
-              <w:spacing w:before="0" w:after="160"/>
-              <w:jc w:val="center"/>
-              <w:rPr/>
-            </w:pPr>
-            <w:r>
-              <w:rPr>
-                <w:rFonts w:eastAsia="Calibri" w:cs="Times New Roman" w:ascii="Times New Roman" w:hAnsi="Times New Roman" w:eastAsiaTheme="minorHAnsi"/>
-                <w:color w:val="auto"/>
-                <w:kern w:val="0"/>
-                <w:sz w:val="24"/>
-                <w:szCs w:val="24"/>
-                <w:lang w:val="en-US" w:eastAsia="en-US" w:bidi="ar-SA"/>
-              </w:rPr>
-              <w:t xml:space="preserve">5</w:t>
-            </w:r>
-          </w:p>
-        </w:tc>
-        <w:tc>
-          <w:tcPr>
-            <w:tcW w:w="1969" w:type="dxa"/>
-            <w:gridSpan w:val="2"/>
-            <w:tcBorders>
-              <w:top w:val="single" w:sz="2" w:space="0" w:color="000001"/>
-              <w:left w:val="single" w:sz="2" w:space="0" w:color="000001"/>
-              <w:bottom w:val="single" w:sz="2" w:space="0" w:color="000001"/>
-              <w:right w:val="single" w:sz="2" w:space="0" w:color="000001"/>
-            </w:tcBorders>
-          </w:tcPr>
-          <w:p>
-            <w:pPr>
-              <w:pStyle w:val="Obsahtabulky"/>
-              <w:widowControl w:val="false"/>
-              <w:spacing w:before="0" w:after="160"/>
-              <w:jc w:val="center"/>
-              <w:rPr/>
-            </w:pPr>
-            <w:r>
-              <w:rPr>
-                <w:rFonts w:eastAsia="Calibri" w:cs="Times New Roman" w:ascii="Times New Roman" w:hAnsi="Times New Roman" w:eastAsiaTheme="minorHAnsi"/>
-                <w:color w:val="auto"/>
-                <w:kern w:val="0"/>
-                <w:sz w:val="24"/>
-                <w:szCs w:val="24"/>
-                <w:lang w:val="en-US" w:eastAsia="en-US" w:bidi="ar-SA"/>
-              </w:rPr>
-              <w:t xml:space="preserve">4000.00</w:t>
-            </w:r>
-          </w:p>
-        </w:tc>
-        <w:tc>
-          <w:tcPr>
-            <w:tcW w:w="1877" w:type="dxa"/>
-            <w:gridSpan w:val="3"/>
-            <w:tcBorders>
-              <w:top w:val="single" w:sz="2" w:space="0" w:color="000001"/>
-              <w:left w:val="single" w:sz="2" w:space="0" w:color="000001"/>
-              <w:bottom w:val="single" w:sz="2" w:space="0" w:color="000001"/>
-              <w:right w:val="single" w:sz="2" w:space="0" w:color="000001"/>
-            </w:tcBorders>
-          </w:tcPr>
-          <w:p>
-            <w:pPr>
-              <w:pStyle w:val="Obsahtabulky"/>
-              <w:widowControl w:val="false"/>
-              <w:spacing w:before="0" w:after="160"/>
-              <w:jc w:val="center"/>
-              <w:rPr/>
-            </w:pPr>
-            <w:r>
-              <w:rPr>
-                <w:rFonts w:eastAsia="Calibri" w:cs="Times New Roman" w:ascii="Times New Roman" w:hAnsi="Times New Roman" w:eastAsiaTheme="minorHAnsi"/>
-                <w:color w:val="auto"/>
-                <w:kern w:val="0"/>
-                <w:sz w:val="24"/>
-                <w:szCs w:val="24"/>
-                <w:lang w:val="en-US" w:eastAsia="en-US" w:bidi="ar-SA"/>
-              </w:rPr>
-              <w:t xml:space="preserve">20000.00</w:t>
+              <w:t xml:space="preserve">Доллар США</w:t>
             </w:r>
           </w:p>
         </w:tc>
@@ -1685,7 +1190,7 @@
                 <w:szCs w:val="24"/>
                 <w:lang w:val="en-US" w:eastAsia="en-US" w:bidi="ar-SA"/>
               </w:rPr>
-              <w:t xml:space="preserve">60500.00</w:t>
+              <w:t xml:space="preserve">0</w:t>
             </w:r>
           </w:p>
         </w:tc>
@@ -1883,7 +1388,7 @@
           <w:szCs w:val="24"/>
           <w:lang w:val="en-US" w:eastAsia="en-US" w:bidi="ar-SA"/>
         </w:rPr>
-        <w:t xml:space="preserve">Осторожно!</w:t>
+        <w:t xml:space="preserve">Хрупкий груз</w:t>
       </w:r>
     </w:p>
     <w:p>
@@ -1927,7 +1432,7 @@
           <w:szCs w:val="24"/>
           <w:lang w:val="ru-RU" w:eastAsia="en-US" w:bidi="ar-SA"/>
         </w:rPr>
-        <w:t xml:space="preserve">Осторожно!</w:t>
+        <w:t xml:space="preserve">Хрупкий груз</w:t>
       </w:r>
       <w:r>
         <w:rPr>

</xml_diff>